<commit_message>
week 10 partially done
</commit_message>
<xml_diff>
--- a/DSC_520_Final_Project.docx
+++ b/DSC_520_Final_Project.docx
@@ -4,93 +4,3215 @@
   <w:body>
     <w:p>
       <w:pPr>
+        <w:pStyle w:val="FirstParagraph"/>
+      </w:pPr>
+      <w:r>
+        <w:t xml:space="preserve">Example :</w:t>
+      </w:r>
+      <w:r>
+        <w:t xml:space="preserve"> </w:t>
+      </w:r>
+      <w:hyperlink r:id="rId20">
+        <w:r>
+          <w:rPr>
+            <w:rStyle w:val="Hyperlink"/>
+          </w:rPr>
+          <w:t xml:space="preserve">https://towardsdatascience.com/random-forest-in-r-f66adf80ec9</w:t>
+        </w:r>
+      </w:hyperlink>
+    </w:p>
+    <w:p>
+      <w:pPr>
         <w:pStyle w:val="Heading1"/>
       </w:pPr>
-      <w:bookmarkStart w:id="20" w:name="section-1-getting-started"/>
+      <w:bookmarkStart w:id="21" w:name="section-1-getting-started"/>
       <w:r>
         <w:t xml:space="preserve">Section 1: Getting Started</w:t>
       </w:r>
-      <w:bookmarkEnd w:id="20"/>
+      <w:bookmarkEnd w:id="21"/>
     </w:p>
     <w:p>
       <w:pPr>
         <w:pStyle w:val="Heading2"/>
       </w:pPr>
-      <w:bookmarkStart w:id="21" w:name="introduction"/>
+      <w:bookmarkStart w:id="22" w:name="introduction"/>
       <w:r>
         <w:t xml:space="preserve">Introduction</w:t>
       </w:r>
-      <w:bookmarkEnd w:id="21"/>
+      <w:bookmarkEnd w:id="22"/>
+    </w:p>
+    <w:p>
+      <w:pPr>
+        <w:pStyle w:val="FirstParagraph"/>
+      </w:pPr>
+      <w:r>
+        <w:t xml:space="preserve">World Health Organization has estimated 12 million deaths occur worldwide, every year due to Heart diseases. Half the deaths in the United States and other developed countries are due to cardio vascular diseases. The early prognosis of cardiovascular diseases can aid in making decisions on lifestyle changes in high risk patients and in turn reduce the complications. This analysis intends to pinpoint the most relevant/risk factors of heart disease as well as predict the overall risk using logistic regression and random forest algorithms.</w:t>
+      </w:r>
     </w:p>
     <w:p>
       <w:pPr>
         <w:pStyle w:val="Heading2"/>
       </w:pPr>
-      <w:bookmarkStart w:id="22" w:name="research-question"/>
+      <w:bookmarkStart w:id="23" w:name="research-question"/>
       <w:r>
         <w:t xml:space="preserve">Research question</w:t>
       </w:r>
-      <w:bookmarkEnd w:id="22"/>
+      <w:bookmarkEnd w:id="23"/>
+    </w:p>
+    <w:p>
+      <w:pPr>
+        <w:pStyle w:val="FirstParagraph"/>
+      </w:pPr>
+      <w:r>
+        <w:t xml:space="preserve">We would like to do Exploratory Data Analysis on the data to get an understanding of the different features and how they are related to one another. We would also look at the variables and see if they are related to one another.We are trying to build a classification problem to answer our main question about the chances of having a heart disease.</w:t>
+      </w:r>
+    </w:p>
+    <w:p>
+      <w:pPr>
+        <w:pStyle w:val="Compact"/>
+        <w:numPr>
+          <w:numId w:val="1001"/>
+          <w:ilvl w:val="0"/>
+        </w:numPr>
+      </w:pPr>
+      <w:r>
+        <w:t xml:space="preserve">What are the chances of having a heart disease based on the Vital data collected from a patient?</w:t>
+      </w:r>
+    </w:p>
+    <w:p>
+      <w:pPr>
+        <w:pStyle w:val="Compact"/>
+        <w:numPr>
+          <w:numId w:val="1001"/>
+          <w:ilvl w:val="0"/>
+        </w:numPr>
+      </w:pPr>
+      <w:r>
+        <w:t xml:space="preserve">What is the most significant predictor for a Heart disease?</w:t>
+      </w:r>
+    </w:p>
+    <w:p>
+      <w:pPr>
+        <w:pStyle w:val="Compact"/>
+        <w:numPr>
+          <w:numId w:val="1001"/>
+          <w:ilvl w:val="0"/>
+        </w:numPr>
+      </w:pPr>
+      <w:r>
+        <w:t xml:space="preserve">Is their a correlation between Age and Sex with the chances of having a heart disease?</w:t>
+      </w:r>
+    </w:p>
+    <w:p>
+      <w:pPr>
+        <w:pStyle w:val="Compact"/>
+        <w:numPr>
+          <w:numId w:val="1001"/>
+          <w:ilvl w:val="0"/>
+        </w:numPr>
+      </w:pPr>
+      <w:r>
+        <w:t xml:space="preserve">Is there a possibility that based on the analysis of the vital data if we could prevent a possible heart failure from happening?</w:t>
+      </w:r>
     </w:p>
     <w:p>
       <w:pPr>
         <w:pStyle w:val="Heading2"/>
       </w:pPr>
-      <w:bookmarkStart w:id="23" w:name="approach"/>
+      <w:bookmarkStart w:id="24" w:name="approach"/>
       <w:r>
         <w:t xml:space="preserve">Approach</w:t>
       </w:r>
-      <w:bookmarkEnd w:id="23"/>
+      <w:bookmarkEnd w:id="24"/>
+    </w:p>
+    <w:p>
+      <w:pPr>
+        <w:pStyle w:val="FirstParagraph"/>
+      </w:pPr>
+      <w:r>
+        <w:t xml:space="preserve">I am planning to use Logistic Regression algorithm using glm and random forest in order to do a comparison to the output. The random forest algorithm works by aggregating the predictions made by multiple decision trees. I would be using bootstrapped dataset created from the original dataset.</w:t>
+      </w:r>
     </w:p>
     <w:p>
       <w:pPr>
         <w:pStyle w:val="Heading2"/>
       </w:pPr>
-      <w:bookmarkStart w:id="24" w:name="how-my-approach-addresses-fully-or-partially-the-problem"/>
+      <w:bookmarkStart w:id="25" w:name="how-my-approach-addresses-fully-or-partially-the-problem"/>
       <w:r>
         <w:t xml:space="preserve">How my approach addresses (fully or partially) the problem</w:t>
       </w:r>
-      <w:bookmarkEnd w:id="24"/>
+      <w:bookmarkEnd w:id="25"/>
+    </w:p>
+    <w:p>
+      <w:pPr>
+        <w:pStyle w:val="FirstParagraph"/>
+      </w:pPr>
+      <w:r>
+        <w:t xml:space="preserve">When the random forest is used for classification and is presented with a new sample, the final prediction is made by taking the majority of the predictions made by each individual decision tree in the forest. In the event, it is used for regression and it is presented with a new sample, the final prediction is made by taking the average of the predictions made by each individual decision tree in the forest.</w:t>
+      </w:r>
     </w:p>
     <w:p>
       <w:pPr>
         <w:pStyle w:val="Heading2"/>
       </w:pPr>
-      <w:bookmarkStart w:id="25" w:name="data"/>
+      <w:bookmarkStart w:id="26" w:name="data"/>
       <w:r>
         <w:t xml:space="preserve">Data</w:t>
       </w:r>
-      <w:bookmarkEnd w:id="25"/>
+      <w:bookmarkEnd w:id="26"/>
+    </w:p>
+    <w:p>
+      <w:pPr>
+        <w:pStyle w:val="FirstParagraph"/>
+      </w:pPr>
+      <w:r>
+        <w:t xml:space="preserve">I have looked into various sources for this dataset that could be helpful in predicting the possible heart failure for an individual based on patient data that are collected for each of the patients on a regular checkup.</w:t>
+      </w:r>
+      <w:r>
+        <w:t xml:space="preserve"> </w:t>
+      </w:r>
+      <w:r>
+        <w:t xml:space="preserve">Finally the below dataset was found to be most suitable. It was available in kaggle also.</w:t>
+      </w:r>
+    </w:p>
+    <w:p>
+      <w:pPr>
+        <w:pStyle w:val="BodyText"/>
+      </w:pPr>
+      <w:r>
+        <w:t xml:space="preserve">Link to the dataset:</w:t>
+      </w:r>
+      <w:r>
+        <w:t xml:space="preserve"> </w:t>
+      </w:r>
+      <w:hyperlink r:id="rId27">
+        <w:r>
+          <w:rPr>
+            <w:rStyle w:val="Hyperlink"/>
+          </w:rPr>
+          <w:t xml:space="preserve">https://archive.ics.uci.edu/ml/datasets/Heart+Disease</w:t>
+        </w:r>
+      </w:hyperlink>
+    </w:p>
+    <w:p>
+      <w:pPr>
+        <w:pStyle w:val="BodyText"/>
+      </w:pPr>
+      <w:r>
+        <w:t xml:space="preserve">This dataset integrates all the databases present in Heart Disease Dataset available at UCI Machine Learning Repository. Original one contains 4 databases: Cleveland, Hungarian, Long Beach, and Switzerland. Most of the work has been done using Cleveland dataset only.</w:t>
+      </w:r>
+      <w:r>
+        <w:t xml:space="preserve"> </w:t>
+      </w:r>
+      <w:r>
+        <w:t xml:space="preserve">The authors of the databases have requested:</w:t>
+      </w:r>
+    </w:p>
+    <w:p>
+      <w:pPr>
+        <w:pStyle w:val="SourceCode"/>
+      </w:pPr>
+      <w:r>
+        <w:rPr>
+          <w:rStyle w:val="VerbatimChar"/>
+        </w:rPr>
+        <w:t xml:space="preserve">  ...that any publications resulting from the use of the data include the </w:t>
+      </w:r>
+      <w:r>
+        <w:br w:type="textWrapping"/>
+      </w:r>
+      <w:r>
+        <w:rPr>
+          <w:rStyle w:val="VerbatimChar"/>
+        </w:rPr>
+        <w:t xml:space="preserve">  names of the principal investigator responsible for the data collection</w:t>
+      </w:r>
+      <w:r>
+        <w:br w:type="textWrapping"/>
+      </w:r>
+      <w:r>
+        <w:rPr>
+          <w:rStyle w:val="VerbatimChar"/>
+        </w:rPr>
+        <w:t xml:space="preserve">  at each institution.  They would be:</w:t>
+      </w:r>
+      <w:r>
+        <w:br w:type="textWrapping"/>
+      </w:r>
+      <w:r>
+        <w:br w:type="textWrapping"/>
+      </w:r>
+      <w:r>
+        <w:rPr>
+          <w:rStyle w:val="VerbatimChar"/>
+        </w:rPr>
+        <w:t xml:space="preserve">   1. Hungarian Institute of Cardiology. Budapest: Andras Janosi, M.D.</w:t>
+      </w:r>
+      <w:r>
+        <w:br w:type="textWrapping"/>
+      </w:r>
+      <w:r>
+        <w:rPr>
+          <w:rStyle w:val="VerbatimChar"/>
+        </w:rPr>
+        <w:t xml:space="preserve">   2. University Hospital, Zurich, Switzerland: William Steinbrunn, M.D.</w:t>
+      </w:r>
+      <w:r>
+        <w:br w:type="textWrapping"/>
+      </w:r>
+      <w:r>
+        <w:rPr>
+          <w:rStyle w:val="VerbatimChar"/>
+        </w:rPr>
+        <w:t xml:space="preserve">   3. University Hospital, Basel, Switzerland: Matthias Pfisterer, M.D.</w:t>
+      </w:r>
+      <w:r>
+        <w:br w:type="textWrapping"/>
+      </w:r>
+      <w:r>
+        <w:rPr>
+          <w:rStyle w:val="VerbatimChar"/>
+        </w:rPr>
+        <w:t xml:space="preserve">   4. V.A. Medical Center, Long Beach and Cleveland Clinic Foundation:</w:t>
+      </w:r>
+      <w:r>
+        <w:br w:type="textWrapping"/>
+      </w:r>
+      <w:r>
+        <w:rPr>
+          <w:rStyle w:val="VerbatimChar"/>
+        </w:rPr>
+        <w:t xml:space="preserve">  Robert Detrano, M.D., Ph.D.</w:t>
+      </w:r>
     </w:p>
     <w:p>
       <w:pPr>
         <w:pStyle w:val="Heading2"/>
       </w:pPr>
-      <w:bookmarkStart w:id="26" w:name="required-packages"/>
+      <w:bookmarkStart w:id="28" w:name="required-packages"/>
       <w:r>
         <w:t xml:space="preserve">Required Packages</w:t>
       </w:r>
-      <w:bookmarkEnd w:id="26"/>
+      <w:bookmarkEnd w:id="28"/>
+    </w:p>
+    <w:p>
+      <w:pPr>
+        <w:pStyle w:val="FirstParagraph"/>
+      </w:pPr>
+      <w:r>
+        <w:t xml:space="preserve">I am planning to use the following packages to start with and some more might be needed as I start the work:</w:t>
+      </w:r>
+      <w:r>
+        <w:t xml:space="preserve"> </w:t>
+      </w:r>
+      <w:r>
+        <w:t xml:space="preserve">package : tidyr</w:t>
+      </w:r>
+      <w:r>
+        <w:t xml:space="preserve"> </w:t>
+      </w:r>
+      <w:r>
+        <w:t xml:space="preserve">package : dplyr</w:t>
+      </w:r>
+      <w:r>
+        <w:t xml:space="preserve"> </w:t>
+      </w:r>
+      <w:r>
+        <w:t xml:space="preserve">package : ggplot2</w:t>
+      </w:r>
+      <w:r>
+        <w:t xml:space="preserve"> </w:t>
+      </w:r>
+      <w:r>
+        <w:t xml:space="preserve">package : broom</w:t>
+      </w:r>
+      <w:r>
+        <w:t xml:space="preserve"> </w:t>
+      </w:r>
+      <w:r>
+        <w:t xml:space="preserve">package : randomForest</w:t>
+      </w:r>
+      <w:r>
+        <w:t xml:space="preserve"> </w:t>
+      </w:r>
+      <w:r>
+        <w:t xml:space="preserve">package : caTools</w:t>
+      </w:r>
     </w:p>
     <w:p>
       <w:pPr>
         <w:pStyle w:val="Heading2"/>
       </w:pPr>
-      <w:bookmarkStart w:id="27" w:name="plots-and-table"/>
+      <w:bookmarkStart w:id="29" w:name="plots-and-table"/>
       <w:r>
         <w:t xml:space="preserve">Plots and Table</w:t>
       </w:r>
-      <w:bookmarkEnd w:id="27"/>
+      <w:bookmarkEnd w:id="29"/>
+    </w:p>
+    <w:p>
+      <w:pPr>
+        <w:pStyle w:val="FirstParagraph"/>
+      </w:pPr>
+      <w:r>
+        <w:t xml:space="preserve">Tables:</w:t>
+      </w:r>
+      <w:r>
+        <w:t xml:space="preserve"> </w:t>
+      </w:r>
+      <w:r>
+        <w:t xml:space="preserve">Showing the first few rwos of the data set</w:t>
+      </w:r>
+    </w:p>
+    <w:p>
+      <w:pPr>
+        <w:pStyle w:val="BodyText"/>
+      </w:pPr>
+      <w:r>
+        <w:t xml:space="preserve">Plot:</w:t>
+      </w:r>
+      <w:r>
+        <w:t xml:space="preserve"> </w:t>
+      </w:r>
+      <w:r>
+        <w:t xml:space="preserve">scatter plot showing the distribution of the important features</w:t>
+      </w:r>
+      <w:r>
+        <w:t xml:space="preserve"> </w:t>
+      </w:r>
+      <w:r>
+        <w:t xml:space="preserve">3-d plot if needed for the data</w:t>
+      </w:r>
+      <w:r>
+        <w:t xml:space="preserve"> </w:t>
+      </w:r>
+      <w:r>
+        <w:t xml:space="preserve">histogram</w:t>
+      </w:r>
     </w:p>
     <w:p>
       <w:pPr>
         <w:pStyle w:val="Heading2"/>
       </w:pPr>
-      <w:bookmarkStart w:id="28" w:name="questions-for-future-steps"/>
+      <w:bookmarkStart w:id="30" w:name="questions-for-future-steps"/>
       <w:r>
         <w:t xml:space="preserve">Questions for future steps</w:t>
       </w:r>
-      <w:bookmarkEnd w:id="28"/>
+      <w:bookmarkEnd w:id="30"/>
+    </w:p>
+    <w:p>
+      <w:pPr>
+        <w:pStyle w:val="FirstParagraph"/>
+      </w:pPr>
+      <w:r>
+        <w:t xml:space="preserve">As a starting point I would like to answer the following questions:</w:t>
+      </w:r>
+      <w:r>
+        <w:t xml:space="preserve"> </w:t>
+      </w:r>
+      <w:r>
+        <w:t xml:space="preserve">1) What is the distribution of the data for the important features?</w:t>
+      </w:r>
+      <w:r>
+        <w:t xml:space="preserve"> </w:t>
+      </w:r>
+      <w:r>
+        <w:t xml:space="preserve">2) How does the features have there values normalized or do they have biases?</w:t>
+      </w:r>
+      <w:r>
+        <w:t xml:space="preserve"> </w:t>
+      </w:r>
+      <w:r>
+        <w:t xml:space="preserve">3) Is there any collinearity between the variables/features?</w:t>
+      </w:r>
+      <w:r>
+        <w:t xml:space="preserve"> </w:t>
+      </w:r>
+      <w:r>
+        <w:t xml:space="preserve">4) What are most imporatnt features from the list of all the features available in the dataset?</w:t>
+      </w:r>
+    </w:p>
+    <w:p>
+      <w:pPr>
+        <w:pStyle w:val="Heading1"/>
+      </w:pPr>
+      <w:bookmarkStart w:id="31" w:name="section-2-week-10"/>
+      <w:r>
+        <w:t xml:space="preserve">Section 2 (Week 10)</w:t>
+      </w:r>
+      <w:bookmarkEnd w:id="31"/>
+    </w:p>
+    <w:p>
+      <w:pPr>
+        <w:pStyle w:val="FirstParagraph"/>
+      </w:pPr>
+      <w:r>
+        <w:t xml:space="preserve">Loading the required libraries.</w:t>
+      </w:r>
+    </w:p>
+    <w:p>
+      <w:pPr>
+        <w:pStyle w:val="SourceCode"/>
+      </w:pPr>
+      <w:r>
+        <w:rPr>
+          <w:rStyle w:val="KeywordTok"/>
+        </w:rPr>
+        <w:t xml:space="preserve">library</w:t>
+      </w:r>
+      <w:r>
+        <w:rPr>
+          <w:rStyle w:val="NormalTok"/>
+        </w:rPr>
+        <w:t xml:space="preserve">(tidyr)</w:t>
+      </w:r>
+      <w:r>
+        <w:br w:type="textWrapping"/>
+      </w:r>
+      <w:r>
+        <w:rPr>
+          <w:rStyle w:val="KeywordTok"/>
+        </w:rPr>
+        <w:t xml:space="preserve">library</w:t>
+      </w:r>
+      <w:r>
+        <w:rPr>
+          <w:rStyle w:val="NormalTok"/>
+        </w:rPr>
+        <w:t xml:space="preserve">(dplyr)</w:t>
+      </w:r>
+      <w:r>
+        <w:br w:type="textWrapping"/>
+      </w:r>
+      <w:r>
+        <w:rPr>
+          <w:rStyle w:val="KeywordTok"/>
+        </w:rPr>
+        <w:t xml:space="preserve">library</w:t>
+      </w:r>
+      <w:r>
+        <w:rPr>
+          <w:rStyle w:val="NormalTok"/>
+        </w:rPr>
+        <w:t xml:space="preserve">(ggplot2)</w:t>
+      </w:r>
+      <w:r>
+        <w:br w:type="textWrapping"/>
+      </w:r>
+      <w:r>
+        <w:rPr>
+          <w:rStyle w:val="KeywordTok"/>
+        </w:rPr>
+        <w:t xml:space="preserve">library</w:t>
+      </w:r>
+      <w:r>
+        <w:rPr>
+          <w:rStyle w:val="NormalTok"/>
+        </w:rPr>
+        <w:t xml:space="preserve">(broom)</w:t>
+      </w:r>
+      <w:r>
+        <w:br w:type="textWrapping"/>
+      </w:r>
+      <w:r>
+        <w:rPr>
+          <w:rStyle w:val="KeywordTok"/>
+        </w:rPr>
+        <w:t xml:space="preserve">library</w:t>
+      </w:r>
+      <w:r>
+        <w:rPr>
+          <w:rStyle w:val="NormalTok"/>
+        </w:rPr>
+        <w:t xml:space="preserve">(randomForest)</w:t>
+      </w:r>
+    </w:p>
+    <w:p>
+      <w:pPr>
+        <w:pStyle w:val="Heading2"/>
+      </w:pPr>
+      <w:bookmarkStart w:id="32" w:name="how-to-import-and-clean-my-data"/>
+      <w:r>
+        <w:t xml:space="preserve">How to import and clean my data</w:t>
+      </w:r>
+      <w:bookmarkEnd w:id="32"/>
+    </w:p>
+    <w:p>
+      <w:pPr>
+        <w:pStyle w:val="Heading3"/>
+      </w:pPr>
+      <w:bookmarkStart w:id="33" w:name="about-the-source-data"/>
+      <w:r>
+        <w:t xml:space="preserve">About the source data</w:t>
+      </w:r>
+      <w:bookmarkEnd w:id="33"/>
+    </w:p>
+    <w:p>
+      <w:pPr>
+        <w:pStyle w:val="FirstParagraph"/>
+      </w:pPr>
+      <w:r>
+        <w:t xml:space="preserve">The actual database contains 76 attributes, but all published experiments refer to using a subset of 14 of them. In particular, the Cleveland database is the only one that has been used by ML researchers to this date. But we would be using all the other datasets also. The</w:t>
+      </w:r>
+      <w:r>
+        <w:t xml:space="preserve"> </w:t>
+      </w:r>
+      <w:r>
+        <w:t xml:space="preserve">“</w:t>
+      </w:r>
+      <w:r>
+        <w:t xml:space="preserve">goal</w:t>
+      </w:r>
+      <w:r>
+        <w:t xml:space="preserve">”</w:t>
+      </w:r>
+      <w:r>
+        <w:t xml:space="preserve"> </w:t>
+      </w:r>
+      <w:r>
+        <w:t xml:space="preserve">field refers to the presence of heart disease in the patient. It is integer valued from 0 (no presence) to 4. Experiments with the Cleveland database have concentrated on simply attempting to distinguish presence (values 1,2,3,4) from absence (value 0).</w:t>
+      </w:r>
+    </w:p>
+    <w:p>
+      <w:pPr>
+        <w:pStyle w:val="BodyText"/>
+      </w:pPr>
+      <w:r>
+        <w:t xml:space="preserve">The names and social security numbers of the patients were removed from the database, replaced with dummy values. We are using all four processed files which also exist in the dataset directory.</w:t>
+      </w:r>
+    </w:p>
+    <w:p>
+      <w:pPr>
+        <w:pStyle w:val="Heading3"/>
+      </w:pPr>
+      <w:bookmarkStart w:id="34" w:name="summary-of-the-various-datasets-are-given-below."/>
+      <w:r>
+        <w:t xml:space="preserve">Summary of the various datasets are given below.</w:t>
+      </w:r>
+      <w:bookmarkEnd w:id="34"/>
+    </w:p>
+    <w:p>
+      <w:pPr>
+        <w:pStyle w:val="SourceCode"/>
+      </w:pPr>
+      <w:r>
+        <w:rPr>
+          <w:rStyle w:val="VerbatimChar"/>
+        </w:rPr>
+        <w:t xml:space="preserve">    Database:    # of instances:</w:t>
+      </w:r>
+      <w:r>
+        <w:br w:type="textWrapping"/>
+      </w:r>
+      <w:r>
+        <w:rPr>
+          <w:rStyle w:val="VerbatimChar"/>
+        </w:rPr>
+        <w:t xml:space="preserve">      Cleveland: 303</w:t>
+      </w:r>
+      <w:r>
+        <w:br w:type="textWrapping"/>
+      </w:r>
+      <w:r>
+        <w:rPr>
+          <w:rStyle w:val="VerbatimChar"/>
+        </w:rPr>
+        <w:t xml:space="preserve">      Hungarian: 294</w:t>
+      </w:r>
+      <w:r>
+        <w:br w:type="textWrapping"/>
+      </w:r>
+      <w:r>
+        <w:rPr>
+          <w:rStyle w:val="VerbatimChar"/>
+        </w:rPr>
+        <w:t xml:space="preserve">    Switzerland: 123</w:t>
+      </w:r>
+      <w:r>
+        <w:br w:type="textWrapping"/>
+      </w:r>
+      <w:r>
+        <w:rPr>
+          <w:rStyle w:val="VerbatimChar"/>
+        </w:rPr>
+        <w:t xml:space="preserve">  Long Beach VA: 200</w:t>
+      </w:r>
+    </w:p>
+    <w:p>
+      <w:pPr>
+        <w:pStyle w:val="Heading3"/>
+      </w:pPr>
+      <w:bookmarkStart w:id="35" w:name="attribute-information-the-attributes-that-are-defined-in-the-below-datasets-are-defined-here.-it-also-shows-the-position-of-the-attributes-in-the-actual-files."/>
+      <w:r>
+        <w:t xml:space="preserve">Attribute Information: The attributes that are defined in the below datasets are defined here. It also shows the position of the attributes in the actual files.</w:t>
+      </w:r>
+      <w:bookmarkEnd w:id="35"/>
+    </w:p>
+    <w:p>
+      <w:pPr>
+        <w:pStyle w:val="FirstParagraph"/>
+      </w:pPr>
+      <w:r>
+        <w:t xml:space="preserve">– Only 14 used</w:t>
+      </w:r>
+      <w:r>
+        <w:t xml:space="preserve"> </w:t>
+      </w:r>
+      <w:r>
+        <w:t xml:space="preserve">– V1. #3 (age) : Age in years</w:t>
+      </w:r>
+      <w:r>
+        <w:br w:type="textWrapping"/>
+      </w:r>
+      <w:r>
+        <w:t xml:space="preserve">– V2. #4 (sex) : sex (1 = male; 0 = female)</w:t>
+      </w:r>
+      <w:r>
+        <w:t xml:space="preserve"> </w:t>
+      </w:r>
+      <w:r>
+        <w:t xml:space="preserve">– V3. #9 (cp) : chest pain type (1:typical angina, 2:atypical angina,</w:t>
+      </w:r>
+      <w:r>
+        <w:t xml:space="preserve"> </w:t>
+      </w:r>
+      <w:r>
+        <w:t xml:space="preserve">3:non-anginal pain, 4: asymptomatic)</w:t>
+      </w:r>
+      <w:r>
+        <w:t xml:space="preserve"> </w:t>
+      </w:r>
+      <w:r>
+        <w:t xml:space="preserve">– V4. #10 (trestbps) : resting blood pressure (in mm Hg on admission to the hospital)</w:t>
+      </w:r>
+      <w:r>
+        <w:t xml:space="preserve"> </w:t>
+      </w:r>
+      <w:r>
+        <w:t xml:space="preserve">– V5. #12 (chol) : serum cholestoral in mg/dl</w:t>
+      </w:r>
+      <w:r>
+        <w:t xml:space="preserve"> </w:t>
+      </w:r>
+      <w:r>
+        <w:t xml:space="preserve">– V6. #16 (fbs) : (fasting blood sugar &gt; 120 mg/dl) (1 = true; 0 = false)</w:t>
+      </w:r>
+      <w:r>
+        <w:t xml:space="preserve"> </w:t>
+      </w:r>
+      <w:r>
+        <w:t xml:space="preserve">– V7. #19 (restecg) : resting electrocardiographic results</w:t>
+      </w:r>
+      <w:r>
+        <w:t xml:space="preserve"> </w:t>
+      </w:r>
+      <w:r>
+        <w:t xml:space="preserve">0: normal,</w:t>
+      </w:r>
+      <w:r>
+        <w:t xml:space="preserve"> </w:t>
+      </w:r>
+      <w:r>
+        <w:t xml:space="preserve">1: having ST-T wave abnormality (T wave inversions and/or ST</w:t>
+      </w:r>
+      <w:r>
+        <w:t xml:space="preserve"> </w:t>
+      </w:r>
+      <w:r>
+        <w:t xml:space="preserve">elevation or depression of &gt; 0.05 mV)</w:t>
+      </w:r>
+      <w:r>
+        <w:t xml:space="preserve"> </w:t>
+      </w:r>
+      <w:r>
+        <w:t xml:space="preserve">2: showing probable or definite left ventricular hypertrophy</w:t>
+      </w:r>
+      <w:r>
+        <w:t xml:space="preserve"> </w:t>
+      </w:r>
+      <w:r>
+        <w:t xml:space="preserve">by Estes’ criteria</w:t>
+      </w:r>
+      <w:r>
+        <w:t xml:space="preserve"> </w:t>
+      </w:r>
+      <w:r>
+        <w:t xml:space="preserve">– V8. #32 (thalach) : maximum heart rate achieved</w:t>
+      </w:r>
+      <w:r>
+        <w:t xml:space="preserve"> </w:t>
+      </w:r>
+      <w:r>
+        <w:t xml:space="preserve">– V9. #38 (exang) : exercise induced angina (1 = yes; 0 = no)</w:t>
+      </w:r>
+      <w:r>
+        <w:t xml:space="preserve"> </w:t>
+      </w:r>
+      <w:r>
+        <w:t xml:space="preserve">– V10. #40 (oldpeak) : ST depression induced by exercise relative to rest</w:t>
+      </w:r>
+      <w:r>
+        <w:br w:type="textWrapping"/>
+      </w:r>
+      <w:r>
+        <w:t xml:space="preserve">– V11. #41 (slope) : the slope of the peak exercise ST segment</w:t>
+      </w:r>
+      <w:r>
+        <w:t xml:space="preserve"> </w:t>
+      </w:r>
+      <w:r>
+        <w:t xml:space="preserve">1: upsloping</w:t>
+      </w:r>
+      <w:r>
+        <w:t xml:space="preserve"> </w:t>
+      </w:r>
+      <w:r>
+        <w:t xml:space="preserve">2: flat</w:t>
+      </w:r>
+      <w:r>
+        <w:t xml:space="preserve"> </w:t>
+      </w:r>
+      <w:r>
+        <w:t xml:space="preserve">3: downsloping</w:t>
+      </w:r>
+      <w:r>
+        <w:t xml:space="preserve"> </w:t>
+      </w:r>
+      <w:r>
+        <w:t xml:space="preserve">– V12. #44 (ca) : number of major vessels (0-3) colored by flourosopy</w:t>
+      </w:r>
+      <w:r>
+        <w:t xml:space="preserve"> </w:t>
+      </w:r>
+      <w:r>
+        <w:t xml:space="preserve">– V13. #51 (thal) : 3 = normal; 6 = fixed defect; 7 = reversable defect</w:t>
+      </w:r>
+      <w:r>
+        <w:br w:type="textWrapping"/>
+      </w:r>
+      <w:r>
+        <w:t xml:space="preserve">– V14. #58 (num) : the predicted attribute</w:t>
+      </w:r>
+      <w:r>
+        <w:t xml:space="preserve"> </w:t>
+      </w:r>
+      <w:r>
+        <w:t xml:space="preserve">diagnosis of heart disease (angiographic disease status)</w:t>
+      </w:r>
+      <w:r>
+        <w:t xml:space="preserve"> </w:t>
+      </w:r>
+      <w:r>
+        <w:t xml:space="preserve">0: &lt; 50% diameter narrowing (No heart disease)</w:t>
+      </w:r>
+      <w:r>
+        <w:t xml:space="preserve"> </w:t>
+      </w:r>
+      <w:r>
+        <w:t xml:space="preserve">1: &gt; 50% diameter narrowing ( Yes Heart disease)</w:t>
+      </w:r>
+    </w:p>
+    <w:p>
+      <w:pPr>
+        <w:pStyle w:val="BodyText"/>
+      </w:pPr>
+      <w:r>
+        <w:t xml:space="preserve">I would start by importing each of the 4 files which have already being processed, into 4 different data frames and looking at those separately in order to get a better understanding of the values of the attributes and how they are distributed.</w:t>
+      </w:r>
+    </w:p>
+    <w:p>
+      <w:pPr>
+        <w:pStyle w:val="SourceCode"/>
+      </w:pPr>
+      <w:r>
+        <w:rPr>
+          <w:rStyle w:val="CommentTok"/>
+        </w:rPr>
+        <w:t xml:space="preserve">#populating the cleveland file into dataframe</w:t>
+      </w:r>
+      <w:r>
+        <w:br w:type="textWrapping"/>
+      </w:r>
+      <w:r>
+        <w:rPr>
+          <w:rStyle w:val="NormalTok"/>
+        </w:rPr>
+        <w:t xml:space="preserve">wd &lt;-</w:t>
+      </w:r>
+      <w:r>
+        <w:rPr>
+          <w:rStyle w:val="StringTok"/>
+        </w:rPr>
+        <w:t xml:space="preserve"> </w:t>
+      </w:r>
+      <w:r>
+        <w:rPr>
+          <w:rStyle w:val="KeywordTok"/>
+        </w:rPr>
+        <w:t xml:space="preserve">getwd</w:t>
+      </w:r>
+      <w:r>
+        <w:rPr>
+          <w:rStyle w:val="NormalTok"/>
+        </w:rPr>
+        <w:t xml:space="preserve">()</w:t>
+      </w:r>
+      <w:r>
+        <w:br w:type="textWrapping"/>
+      </w:r>
+      <w:r>
+        <w:rPr>
+          <w:rStyle w:val="NormalTok"/>
+        </w:rPr>
+        <w:t xml:space="preserve">cleveland_f &lt;-</w:t>
+      </w:r>
+      <w:r>
+        <w:rPr>
+          <w:rStyle w:val="StringTok"/>
+        </w:rPr>
+        <w:t xml:space="preserve"> "processed.cleveland.data"</w:t>
+      </w:r>
+      <w:r>
+        <w:br w:type="textWrapping"/>
+      </w:r>
+      <w:r>
+        <w:rPr>
+          <w:rStyle w:val="NormalTok"/>
+        </w:rPr>
+        <w:t xml:space="preserve">path_to_file &lt;-</w:t>
+      </w:r>
+      <w:r>
+        <w:rPr>
+          <w:rStyle w:val="StringTok"/>
+        </w:rPr>
+        <w:t xml:space="preserve"> </w:t>
+      </w:r>
+      <w:r>
+        <w:rPr>
+          <w:rStyle w:val="KeywordTok"/>
+        </w:rPr>
+        <w:t xml:space="preserve">paste</w:t>
+      </w:r>
+      <w:r>
+        <w:rPr>
+          <w:rStyle w:val="NormalTok"/>
+        </w:rPr>
+        <w:t xml:space="preserve">(wd,</w:t>
+      </w:r>
+      <w:r>
+        <w:rPr>
+          <w:rStyle w:val="StringTok"/>
+        </w:rPr>
+        <w:t xml:space="preserve">'/dataset/'</w:t>
+      </w:r>
+      <w:r>
+        <w:rPr>
+          <w:rStyle w:val="NormalTok"/>
+        </w:rPr>
+        <w:t xml:space="preserve">,cleveland_f, </w:t>
+      </w:r>
+      <w:r>
+        <w:rPr>
+          <w:rStyle w:val="DataTypeTok"/>
+        </w:rPr>
+        <w:t xml:space="preserve">sep =</w:t>
+      </w:r>
+      <w:r>
+        <w:rPr>
+          <w:rStyle w:val="NormalTok"/>
+        </w:rPr>
+        <w:t xml:space="preserve"> </w:t>
+      </w:r>
+      <w:r>
+        <w:rPr>
+          <w:rStyle w:val="StringTok"/>
+        </w:rPr>
+        <w:t xml:space="preserve">""</w:t>
+      </w:r>
+      <w:r>
+        <w:rPr>
+          <w:rStyle w:val="NormalTok"/>
+        </w:rPr>
+        <w:t xml:space="preserve">)</w:t>
+      </w:r>
+      <w:r>
+        <w:br w:type="textWrapping"/>
+      </w:r>
+      <w:r>
+        <w:rPr>
+          <w:rStyle w:val="NormalTok"/>
+        </w:rPr>
+        <w:t xml:space="preserve">path_to_file</w:t>
+      </w:r>
+      <w:r>
+        <w:br w:type="textWrapping"/>
+      </w:r>
+      <w:r>
+        <w:br w:type="textWrapping"/>
+      </w:r>
+      <w:r>
+        <w:rPr>
+          <w:rStyle w:val="NormalTok"/>
+        </w:rPr>
+        <w:t xml:space="preserve">cleveland_df &lt;-</w:t>
+      </w:r>
+      <w:r>
+        <w:rPr>
+          <w:rStyle w:val="StringTok"/>
+        </w:rPr>
+        <w:t xml:space="preserve"> </w:t>
+      </w:r>
+      <w:r>
+        <w:rPr>
+          <w:rStyle w:val="KeywordTok"/>
+        </w:rPr>
+        <w:t xml:space="preserve">read.csv</w:t>
+      </w:r>
+      <w:r>
+        <w:rPr>
+          <w:rStyle w:val="NormalTok"/>
+        </w:rPr>
+        <w:t xml:space="preserve">(path_to_file, </w:t>
+      </w:r>
+      <w:r>
+        <w:rPr>
+          <w:rStyle w:val="DataTypeTok"/>
+        </w:rPr>
+        <w:t xml:space="preserve">header =</w:t>
+      </w:r>
+      <w:r>
+        <w:rPr>
+          <w:rStyle w:val="NormalTok"/>
+        </w:rPr>
+        <w:t xml:space="preserve"> </w:t>
+      </w:r>
+      <w:r>
+        <w:rPr>
+          <w:rStyle w:val="OtherTok"/>
+        </w:rPr>
+        <w:t xml:space="preserve">FALSE</w:t>
+      </w:r>
+      <w:r>
+        <w:rPr>
+          <w:rStyle w:val="NormalTok"/>
+        </w:rPr>
+        <w:t xml:space="preserve">)</w:t>
+      </w:r>
+      <w:r>
+        <w:br w:type="textWrapping"/>
+      </w:r>
+      <w:r>
+        <w:rPr>
+          <w:rStyle w:val="CommentTok"/>
+        </w:rPr>
+        <w:t xml:space="preserve">## dim(cleveland_df)</w:t>
+      </w:r>
+      <w:r>
+        <w:br w:type="textWrapping"/>
+      </w:r>
+      <w:r>
+        <w:rPr>
+          <w:rStyle w:val="CommentTok"/>
+        </w:rPr>
+        <w:t xml:space="preserve">## summary(cleveland_df)</w:t>
+      </w:r>
+      <w:r>
+        <w:br w:type="textWrapping"/>
+      </w:r>
+      <w:r>
+        <w:rPr>
+          <w:rStyle w:val="CommentTok"/>
+        </w:rPr>
+        <w:t xml:space="preserve">## head(cleveland_df)</w:t>
+      </w:r>
+      <w:r>
+        <w:br w:type="textWrapping"/>
+      </w:r>
+      <w:r>
+        <w:br w:type="textWrapping"/>
+      </w:r>
+      <w:r>
+        <w:rPr>
+          <w:rStyle w:val="CommentTok"/>
+        </w:rPr>
+        <w:t xml:space="preserve">#populating the Hungarian file into dataframe</w:t>
+      </w:r>
+      <w:r>
+        <w:br w:type="textWrapping"/>
+      </w:r>
+      <w:r>
+        <w:rPr>
+          <w:rStyle w:val="NormalTok"/>
+        </w:rPr>
+        <w:t xml:space="preserve">hungarian_f &lt;-</w:t>
+      </w:r>
+      <w:r>
+        <w:rPr>
+          <w:rStyle w:val="StringTok"/>
+        </w:rPr>
+        <w:t xml:space="preserve"> "processed.hungarian.data"</w:t>
+      </w:r>
+      <w:r>
+        <w:br w:type="textWrapping"/>
+      </w:r>
+      <w:r>
+        <w:rPr>
+          <w:rStyle w:val="NormalTok"/>
+        </w:rPr>
+        <w:t xml:space="preserve">path_to_file &lt;-</w:t>
+      </w:r>
+      <w:r>
+        <w:rPr>
+          <w:rStyle w:val="StringTok"/>
+        </w:rPr>
+        <w:t xml:space="preserve"> </w:t>
+      </w:r>
+      <w:r>
+        <w:rPr>
+          <w:rStyle w:val="KeywordTok"/>
+        </w:rPr>
+        <w:t xml:space="preserve">paste</w:t>
+      </w:r>
+      <w:r>
+        <w:rPr>
+          <w:rStyle w:val="NormalTok"/>
+        </w:rPr>
+        <w:t xml:space="preserve">(wd,</w:t>
+      </w:r>
+      <w:r>
+        <w:rPr>
+          <w:rStyle w:val="StringTok"/>
+        </w:rPr>
+        <w:t xml:space="preserve">'/dataset/'</w:t>
+      </w:r>
+      <w:r>
+        <w:rPr>
+          <w:rStyle w:val="NormalTok"/>
+        </w:rPr>
+        <w:t xml:space="preserve">,hungarian_f, </w:t>
+      </w:r>
+      <w:r>
+        <w:rPr>
+          <w:rStyle w:val="DataTypeTok"/>
+        </w:rPr>
+        <w:t xml:space="preserve">sep =</w:t>
+      </w:r>
+      <w:r>
+        <w:rPr>
+          <w:rStyle w:val="NormalTok"/>
+        </w:rPr>
+        <w:t xml:space="preserve"> </w:t>
+      </w:r>
+      <w:r>
+        <w:rPr>
+          <w:rStyle w:val="StringTok"/>
+        </w:rPr>
+        <w:t xml:space="preserve">""</w:t>
+      </w:r>
+      <w:r>
+        <w:rPr>
+          <w:rStyle w:val="NormalTok"/>
+        </w:rPr>
+        <w:t xml:space="preserve">)</w:t>
+      </w:r>
+      <w:r>
+        <w:br w:type="textWrapping"/>
+      </w:r>
+      <w:r>
+        <w:rPr>
+          <w:rStyle w:val="NormalTok"/>
+        </w:rPr>
+        <w:t xml:space="preserve">path_to_file</w:t>
+      </w:r>
+      <w:r>
+        <w:br w:type="textWrapping"/>
+      </w:r>
+      <w:r>
+        <w:br w:type="textWrapping"/>
+      </w:r>
+      <w:r>
+        <w:rPr>
+          <w:rStyle w:val="NormalTok"/>
+        </w:rPr>
+        <w:t xml:space="preserve">hungarian_df &lt;-</w:t>
+      </w:r>
+      <w:r>
+        <w:rPr>
+          <w:rStyle w:val="StringTok"/>
+        </w:rPr>
+        <w:t xml:space="preserve"> </w:t>
+      </w:r>
+      <w:r>
+        <w:rPr>
+          <w:rStyle w:val="KeywordTok"/>
+        </w:rPr>
+        <w:t xml:space="preserve">read.csv</w:t>
+      </w:r>
+      <w:r>
+        <w:rPr>
+          <w:rStyle w:val="NormalTok"/>
+        </w:rPr>
+        <w:t xml:space="preserve">(path_to_file, </w:t>
+      </w:r>
+      <w:r>
+        <w:rPr>
+          <w:rStyle w:val="DataTypeTok"/>
+        </w:rPr>
+        <w:t xml:space="preserve">header =</w:t>
+      </w:r>
+      <w:r>
+        <w:rPr>
+          <w:rStyle w:val="NormalTok"/>
+        </w:rPr>
+        <w:t xml:space="preserve"> </w:t>
+      </w:r>
+      <w:r>
+        <w:rPr>
+          <w:rStyle w:val="OtherTok"/>
+        </w:rPr>
+        <w:t xml:space="preserve">FALSE</w:t>
+      </w:r>
+      <w:r>
+        <w:rPr>
+          <w:rStyle w:val="NormalTok"/>
+        </w:rPr>
+        <w:t xml:space="preserve">)</w:t>
+      </w:r>
+      <w:r>
+        <w:br w:type="textWrapping"/>
+      </w:r>
+      <w:r>
+        <w:rPr>
+          <w:rStyle w:val="CommentTok"/>
+        </w:rPr>
+        <w:t xml:space="preserve">## dim(hungarian_df)</w:t>
+      </w:r>
+      <w:r>
+        <w:br w:type="textWrapping"/>
+      </w:r>
+      <w:r>
+        <w:rPr>
+          <w:rStyle w:val="CommentTok"/>
+        </w:rPr>
+        <w:t xml:space="preserve">## summary(hungarian_df)</w:t>
+      </w:r>
+      <w:r>
+        <w:br w:type="textWrapping"/>
+      </w:r>
+      <w:r>
+        <w:rPr>
+          <w:rStyle w:val="CommentTok"/>
+        </w:rPr>
+        <w:t xml:space="preserve">## head(hungarian_df)</w:t>
+      </w:r>
+      <w:r>
+        <w:br w:type="textWrapping"/>
+      </w:r>
+      <w:r>
+        <w:br w:type="textWrapping"/>
+      </w:r>
+      <w:r>
+        <w:rPr>
+          <w:rStyle w:val="CommentTok"/>
+        </w:rPr>
+        <w:t xml:space="preserve">#populating the Switzerland file into dataframe</w:t>
+      </w:r>
+      <w:r>
+        <w:br w:type="textWrapping"/>
+      </w:r>
+      <w:r>
+        <w:rPr>
+          <w:rStyle w:val="NormalTok"/>
+        </w:rPr>
+        <w:t xml:space="preserve">switzerland_f &lt;-</w:t>
+      </w:r>
+      <w:r>
+        <w:rPr>
+          <w:rStyle w:val="StringTok"/>
+        </w:rPr>
+        <w:t xml:space="preserve"> "processed.switzerland.data"</w:t>
+      </w:r>
+      <w:r>
+        <w:br w:type="textWrapping"/>
+      </w:r>
+      <w:r>
+        <w:rPr>
+          <w:rStyle w:val="NormalTok"/>
+        </w:rPr>
+        <w:t xml:space="preserve">path_to_file &lt;-</w:t>
+      </w:r>
+      <w:r>
+        <w:rPr>
+          <w:rStyle w:val="StringTok"/>
+        </w:rPr>
+        <w:t xml:space="preserve"> </w:t>
+      </w:r>
+      <w:r>
+        <w:rPr>
+          <w:rStyle w:val="KeywordTok"/>
+        </w:rPr>
+        <w:t xml:space="preserve">paste</w:t>
+      </w:r>
+      <w:r>
+        <w:rPr>
+          <w:rStyle w:val="NormalTok"/>
+        </w:rPr>
+        <w:t xml:space="preserve">(wd,</w:t>
+      </w:r>
+      <w:r>
+        <w:rPr>
+          <w:rStyle w:val="StringTok"/>
+        </w:rPr>
+        <w:t xml:space="preserve">'/dataset/'</w:t>
+      </w:r>
+      <w:r>
+        <w:rPr>
+          <w:rStyle w:val="NormalTok"/>
+        </w:rPr>
+        <w:t xml:space="preserve">,switzerland_f, </w:t>
+      </w:r>
+      <w:r>
+        <w:rPr>
+          <w:rStyle w:val="DataTypeTok"/>
+        </w:rPr>
+        <w:t xml:space="preserve">sep =</w:t>
+      </w:r>
+      <w:r>
+        <w:rPr>
+          <w:rStyle w:val="NormalTok"/>
+        </w:rPr>
+        <w:t xml:space="preserve"> </w:t>
+      </w:r>
+      <w:r>
+        <w:rPr>
+          <w:rStyle w:val="StringTok"/>
+        </w:rPr>
+        <w:t xml:space="preserve">""</w:t>
+      </w:r>
+      <w:r>
+        <w:rPr>
+          <w:rStyle w:val="NormalTok"/>
+        </w:rPr>
+        <w:t xml:space="preserve">)</w:t>
+      </w:r>
+      <w:r>
+        <w:br w:type="textWrapping"/>
+      </w:r>
+      <w:r>
+        <w:rPr>
+          <w:rStyle w:val="NormalTok"/>
+        </w:rPr>
+        <w:t xml:space="preserve">path_to_file</w:t>
+      </w:r>
+      <w:r>
+        <w:br w:type="textWrapping"/>
+      </w:r>
+      <w:r>
+        <w:br w:type="textWrapping"/>
+      </w:r>
+      <w:r>
+        <w:rPr>
+          <w:rStyle w:val="NormalTok"/>
+        </w:rPr>
+        <w:t xml:space="preserve">switzerland_df &lt;-</w:t>
+      </w:r>
+      <w:r>
+        <w:rPr>
+          <w:rStyle w:val="StringTok"/>
+        </w:rPr>
+        <w:t xml:space="preserve"> </w:t>
+      </w:r>
+      <w:r>
+        <w:rPr>
+          <w:rStyle w:val="KeywordTok"/>
+        </w:rPr>
+        <w:t xml:space="preserve">read.csv</w:t>
+      </w:r>
+      <w:r>
+        <w:rPr>
+          <w:rStyle w:val="NormalTok"/>
+        </w:rPr>
+        <w:t xml:space="preserve">(path_to_file, </w:t>
+      </w:r>
+      <w:r>
+        <w:rPr>
+          <w:rStyle w:val="DataTypeTok"/>
+        </w:rPr>
+        <w:t xml:space="preserve">header =</w:t>
+      </w:r>
+      <w:r>
+        <w:rPr>
+          <w:rStyle w:val="NormalTok"/>
+        </w:rPr>
+        <w:t xml:space="preserve"> </w:t>
+      </w:r>
+      <w:r>
+        <w:rPr>
+          <w:rStyle w:val="OtherTok"/>
+        </w:rPr>
+        <w:t xml:space="preserve">FALSE</w:t>
+      </w:r>
+      <w:r>
+        <w:rPr>
+          <w:rStyle w:val="NormalTok"/>
+        </w:rPr>
+        <w:t xml:space="preserve">)</w:t>
+      </w:r>
+      <w:r>
+        <w:br w:type="textWrapping"/>
+      </w:r>
+      <w:r>
+        <w:rPr>
+          <w:rStyle w:val="CommentTok"/>
+        </w:rPr>
+        <w:t xml:space="preserve">## dim(switzerland_df)</w:t>
+      </w:r>
+      <w:r>
+        <w:br w:type="textWrapping"/>
+      </w:r>
+      <w:r>
+        <w:rPr>
+          <w:rStyle w:val="CommentTok"/>
+        </w:rPr>
+        <w:t xml:space="preserve">## summary(switzerland_df)</w:t>
+      </w:r>
+      <w:r>
+        <w:br w:type="textWrapping"/>
+      </w:r>
+      <w:r>
+        <w:rPr>
+          <w:rStyle w:val="CommentTok"/>
+        </w:rPr>
+        <w:t xml:space="preserve">## head(switzerland_df)</w:t>
+      </w:r>
+      <w:r>
+        <w:br w:type="textWrapping"/>
+      </w:r>
+      <w:r>
+        <w:br w:type="textWrapping"/>
+      </w:r>
+      <w:r>
+        <w:rPr>
+          <w:rStyle w:val="CommentTok"/>
+        </w:rPr>
+        <w:t xml:space="preserve">#populating the Long Beach, CA data file into dataframe</w:t>
+      </w:r>
+      <w:r>
+        <w:br w:type="textWrapping"/>
+      </w:r>
+      <w:r>
+        <w:rPr>
+          <w:rStyle w:val="NormalTok"/>
+        </w:rPr>
+        <w:t xml:space="preserve">long_beach_f &lt;-</w:t>
+      </w:r>
+      <w:r>
+        <w:rPr>
+          <w:rStyle w:val="StringTok"/>
+        </w:rPr>
+        <w:t xml:space="preserve"> "processed.va.data"</w:t>
+      </w:r>
+      <w:r>
+        <w:br w:type="textWrapping"/>
+      </w:r>
+      <w:r>
+        <w:rPr>
+          <w:rStyle w:val="NormalTok"/>
+        </w:rPr>
+        <w:t xml:space="preserve">path_to_file &lt;-</w:t>
+      </w:r>
+      <w:r>
+        <w:rPr>
+          <w:rStyle w:val="StringTok"/>
+        </w:rPr>
+        <w:t xml:space="preserve"> </w:t>
+      </w:r>
+      <w:r>
+        <w:rPr>
+          <w:rStyle w:val="KeywordTok"/>
+        </w:rPr>
+        <w:t xml:space="preserve">paste</w:t>
+      </w:r>
+      <w:r>
+        <w:rPr>
+          <w:rStyle w:val="NormalTok"/>
+        </w:rPr>
+        <w:t xml:space="preserve">(wd,</w:t>
+      </w:r>
+      <w:r>
+        <w:rPr>
+          <w:rStyle w:val="StringTok"/>
+        </w:rPr>
+        <w:t xml:space="preserve">'/dataset/'</w:t>
+      </w:r>
+      <w:r>
+        <w:rPr>
+          <w:rStyle w:val="NormalTok"/>
+        </w:rPr>
+        <w:t xml:space="preserve">,long_beach_f, </w:t>
+      </w:r>
+      <w:r>
+        <w:rPr>
+          <w:rStyle w:val="DataTypeTok"/>
+        </w:rPr>
+        <w:t xml:space="preserve">sep =</w:t>
+      </w:r>
+      <w:r>
+        <w:rPr>
+          <w:rStyle w:val="NormalTok"/>
+        </w:rPr>
+        <w:t xml:space="preserve"> </w:t>
+      </w:r>
+      <w:r>
+        <w:rPr>
+          <w:rStyle w:val="StringTok"/>
+        </w:rPr>
+        <w:t xml:space="preserve">""</w:t>
+      </w:r>
+      <w:r>
+        <w:rPr>
+          <w:rStyle w:val="NormalTok"/>
+        </w:rPr>
+        <w:t xml:space="preserve">)</w:t>
+      </w:r>
+      <w:r>
+        <w:br w:type="textWrapping"/>
+      </w:r>
+      <w:r>
+        <w:rPr>
+          <w:rStyle w:val="NormalTok"/>
+        </w:rPr>
+        <w:t xml:space="preserve">path_to_file</w:t>
+      </w:r>
+      <w:r>
+        <w:br w:type="textWrapping"/>
+      </w:r>
+      <w:r>
+        <w:br w:type="textWrapping"/>
+      </w:r>
+      <w:r>
+        <w:rPr>
+          <w:rStyle w:val="NormalTok"/>
+        </w:rPr>
+        <w:t xml:space="preserve">long_beach_df &lt;-</w:t>
+      </w:r>
+      <w:r>
+        <w:rPr>
+          <w:rStyle w:val="StringTok"/>
+        </w:rPr>
+        <w:t xml:space="preserve"> </w:t>
+      </w:r>
+      <w:r>
+        <w:rPr>
+          <w:rStyle w:val="KeywordTok"/>
+        </w:rPr>
+        <w:t xml:space="preserve">read.csv</w:t>
+      </w:r>
+      <w:r>
+        <w:rPr>
+          <w:rStyle w:val="NormalTok"/>
+        </w:rPr>
+        <w:t xml:space="preserve">(path_to_file, </w:t>
+      </w:r>
+      <w:r>
+        <w:rPr>
+          <w:rStyle w:val="DataTypeTok"/>
+        </w:rPr>
+        <w:t xml:space="preserve">header =</w:t>
+      </w:r>
+      <w:r>
+        <w:rPr>
+          <w:rStyle w:val="NormalTok"/>
+        </w:rPr>
+        <w:t xml:space="preserve"> </w:t>
+      </w:r>
+      <w:r>
+        <w:rPr>
+          <w:rStyle w:val="OtherTok"/>
+        </w:rPr>
+        <w:t xml:space="preserve">FALSE</w:t>
+      </w:r>
+      <w:r>
+        <w:rPr>
+          <w:rStyle w:val="NormalTok"/>
+        </w:rPr>
+        <w:t xml:space="preserve">)</w:t>
+      </w:r>
+      <w:r>
+        <w:br w:type="textWrapping"/>
+      </w:r>
+      <w:r>
+        <w:rPr>
+          <w:rStyle w:val="CommentTok"/>
+        </w:rPr>
+        <w:t xml:space="preserve">## dim(long_beach_df)</w:t>
+      </w:r>
+      <w:r>
+        <w:br w:type="textWrapping"/>
+      </w:r>
+      <w:r>
+        <w:rPr>
+          <w:rStyle w:val="CommentTok"/>
+        </w:rPr>
+        <w:t xml:space="preserve">## summary(long_beach_df)</w:t>
+      </w:r>
+      <w:r>
+        <w:br w:type="textWrapping"/>
+      </w:r>
+      <w:r>
+        <w:rPr>
+          <w:rStyle w:val="CommentTok"/>
+        </w:rPr>
+        <w:t xml:space="preserve">## head(long_beach_df)</w:t>
+      </w:r>
+      <w:r>
+        <w:br w:type="textWrapping"/>
+      </w:r>
+      <w:r>
+        <w:br w:type="textWrapping"/>
+      </w:r>
+      <w:r>
+        <w:rPr>
+          <w:rStyle w:val="KeywordTok"/>
+        </w:rPr>
+        <w:t xml:space="preserve">dim</w:t>
+      </w:r>
+      <w:r>
+        <w:rPr>
+          <w:rStyle w:val="NormalTok"/>
+        </w:rPr>
+        <w:t xml:space="preserve">(cleveland_df)</w:t>
+      </w:r>
+      <w:r>
+        <w:br w:type="textWrapping"/>
+      </w:r>
+      <w:r>
+        <w:rPr>
+          <w:rStyle w:val="KeywordTok"/>
+        </w:rPr>
+        <w:t xml:space="preserve">dim</w:t>
+      </w:r>
+      <w:r>
+        <w:rPr>
+          <w:rStyle w:val="NormalTok"/>
+        </w:rPr>
+        <w:t xml:space="preserve">(hungarian_df)</w:t>
+      </w:r>
+      <w:r>
+        <w:br w:type="textWrapping"/>
+      </w:r>
+      <w:r>
+        <w:rPr>
+          <w:rStyle w:val="KeywordTok"/>
+        </w:rPr>
+        <w:t xml:space="preserve">dim</w:t>
+      </w:r>
+      <w:r>
+        <w:rPr>
+          <w:rStyle w:val="NormalTok"/>
+        </w:rPr>
+        <w:t xml:space="preserve">(switzerland_df)</w:t>
+      </w:r>
+      <w:r>
+        <w:br w:type="textWrapping"/>
+      </w:r>
+      <w:r>
+        <w:rPr>
+          <w:rStyle w:val="KeywordTok"/>
+        </w:rPr>
+        <w:t xml:space="preserve">dim</w:t>
+      </w:r>
+      <w:r>
+        <w:rPr>
+          <w:rStyle w:val="NormalTok"/>
+        </w:rPr>
+        <w:t xml:space="preserve">(long_beach_df)</w:t>
+      </w:r>
+    </w:p>
+    <w:p>
+      <w:pPr>
+        <w:pStyle w:val="FirstParagraph"/>
+      </w:pPr>
+      <w:r>
+        <w:t xml:space="preserve">After having a initial look at the datasets, now adding the 4 individual dataframes into separate data datasets and also adding the column names for each dataset in order to do some more analysis on each of those, as we know that the data do not have the column names.</w:t>
+      </w:r>
+    </w:p>
+    <w:p>
+      <w:pPr>
+        <w:pStyle w:val="Heading1"/>
+      </w:pPr>
+      <w:bookmarkStart w:id="36" w:name="adding-the-new-column-for-each-of-the-data-source-name.-also-at-the-same-time-adding-an-extra-column-to-keep-the-source-name-along-with-the-data-set.-now-looking-at-the-data-briefly."/>
+      <w:r>
+        <w:t xml:space="preserve">Adding the new column for each of the data source name. Also at the same time adding an extra column to keep the Source name along with the data set. Now looking at the data briefly.</w:t>
+      </w:r>
+      <w:bookmarkEnd w:id="36"/>
+    </w:p>
+    <w:p>
+      <w:pPr>
+        <w:pStyle w:val="SourceCode"/>
+      </w:pPr>
+      <w:r>
+        <w:rPr>
+          <w:rStyle w:val="VerbatimChar"/>
+        </w:rPr>
+        <w:t xml:space="preserve">##   age sex cp trestbps chol fbs restecg thalach exang oldpeak slope  ca thal out</w:t>
+      </w:r>
+      <w:r>
+        <w:br w:type="textWrapping"/>
+      </w:r>
+      <w:r>
+        <w:rPr>
+          <w:rStyle w:val="VerbatimChar"/>
+        </w:rPr>
+        <w:t xml:space="preserve">## 1  63   1  1      145  233   1       2     150     0     2.3     3 0.0  6.0   0</w:t>
+      </w:r>
+      <w:r>
+        <w:br w:type="textWrapping"/>
+      </w:r>
+      <w:r>
+        <w:rPr>
+          <w:rStyle w:val="VerbatimChar"/>
+        </w:rPr>
+        <w:t xml:space="preserve">## 2  67   1  4      160  286   0       2     108     1     1.5     2 3.0  3.0   2</w:t>
+      </w:r>
+      <w:r>
+        <w:br w:type="textWrapping"/>
+      </w:r>
+      <w:r>
+        <w:rPr>
+          <w:rStyle w:val="VerbatimChar"/>
+        </w:rPr>
+        <w:t xml:space="preserve">## 3  67   1  4      120  229   0       2     129     1     2.6     2 2.0  7.0   1</w:t>
+      </w:r>
+      <w:r>
+        <w:br w:type="textWrapping"/>
+      </w:r>
+      <w:r>
+        <w:rPr>
+          <w:rStyle w:val="VerbatimChar"/>
+        </w:rPr>
+        <w:t xml:space="preserve">## 4  37   1  3      130  250   0       0     187     0     3.5     3 0.0  3.0   0</w:t>
+      </w:r>
+      <w:r>
+        <w:br w:type="textWrapping"/>
+      </w:r>
+      <w:r>
+        <w:rPr>
+          <w:rStyle w:val="VerbatimChar"/>
+        </w:rPr>
+        <w:t xml:space="preserve">## 5  41   0  2      130  204   0       2     172     0     1.4     1 0.0  3.0   0</w:t>
+      </w:r>
+      <w:r>
+        <w:br w:type="textWrapping"/>
+      </w:r>
+      <w:r>
+        <w:rPr>
+          <w:rStyle w:val="VerbatimChar"/>
+        </w:rPr>
+        <w:t xml:space="preserve">## 6  56   1  2      120  236   0       0     178     0     0.8     1 0.0  3.0   0</w:t>
+      </w:r>
+      <w:r>
+        <w:br w:type="textWrapping"/>
+      </w:r>
+      <w:r>
+        <w:rPr>
+          <w:rStyle w:val="VerbatimChar"/>
+        </w:rPr>
+        <w:t xml:space="preserve">##     datasrc</w:t>
+      </w:r>
+      <w:r>
+        <w:br w:type="textWrapping"/>
+      </w:r>
+      <w:r>
+        <w:rPr>
+          <w:rStyle w:val="VerbatimChar"/>
+        </w:rPr>
+        <w:t xml:space="preserve">## 1 Cleveland</w:t>
+      </w:r>
+      <w:r>
+        <w:br w:type="textWrapping"/>
+      </w:r>
+      <w:r>
+        <w:rPr>
+          <w:rStyle w:val="VerbatimChar"/>
+        </w:rPr>
+        <w:t xml:space="preserve">## 2 Cleveland</w:t>
+      </w:r>
+      <w:r>
+        <w:br w:type="textWrapping"/>
+      </w:r>
+      <w:r>
+        <w:rPr>
+          <w:rStyle w:val="VerbatimChar"/>
+        </w:rPr>
+        <w:t xml:space="preserve">## 3 Cleveland</w:t>
+      </w:r>
+      <w:r>
+        <w:br w:type="textWrapping"/>
+      </w:r>
+      <w:r>
+        <w:rPr>
+          <w:rStyle w:val="VerbatimChar"/>
+        </w:rPr>
+        <w:t xml:space="preserve">## 4 Cleveland</w:t>
+      </w:r>
+      <w:r>
+        <w:br w:type="textWrapping"/>
+      </w:r>
+      <w:r>
+        <w:rPr>
+          <w:rStyle w:val="VerbatimChar"/>
+        </w:rPr>
+        <w:t xml:space="preserve">## 5 Cleveland</w:t>
+      </w:r>
+      <w:r>
+        <w:br w:type="textWrapping"/>
+      </w:r>
+      <w:r>
+        <w:rPr>
+          <w:rStyle w:val="VerbatimChar"/>
+        </w:rPr>
+        <w:t xml:space="preserve">## 6 Cleveland</w:t>
+      </w:r>
+    </w:p>
+    <w:p>
+      <w:pPr>
+        <w:pStyle w:val="SourceCode"/>
+      </w:pPr>
+      <w:r>
+        <w:rPr>
+          <w:rStyle w:val="VerbatimChar"/>
+        </w:rPr>
+        <w:t xml:space="preserve">##   age sex cp trestbps chol fbs restecg thalach exang oldpeak slope ca thal out</w:t>
+      </w:r>
+      <w:r>
+        <w:br w:type="textWrapping"/>
+      </w:r>
+      <w:r>
+        <w:rPr>
+          <w:rStyle w:val="VerbatimChar"/>
+        </w:rPr>
+        <w:t xml:space="preserve">## 1  28   1  2      130  132   0       2     185     0       0     ?  ?    ?   0</w:t>
+      </w:r>
+      <w:r>
+        <w:br w:type="textWrapping"/>
+      </w:r>
+      <w:r>
+        <w:rPr>
+          <w:rStyle w:val="VerbatimChar"/>
+        </w:rPr>
+        <w:t xml:space="preserve">## 2  29   1  2      120  243   0       0     160     0       0     ?  ?    ?   0</w:t>
+      </w:r>
+      <w:r>
+        <w:br w:type="textWrapping"/>
+      </w:r>
+      <w:r>
+        <w:rPr>
+          <w:rStyle w:val="VerbatimChar"/>
+        </w:rPr>
+        <w:t xml:space="preserve">## 3  29   1  2      140    ?   0       0     170     0       0     ?  ?    ?   0</w:t>
+      </w:r>
+      <w:r>
+        <w:br w:type="textWrapping"/>
+      </w:r>
+      <w:r>
+        <w:rPr>
+          <w:rStyle w:val="VerbatimChar"/>
+        </w:rPr>
+        <w:t xml:space="preserve">## 4  30   0  1      170  237   0       1     170     0       0     ?  ?    6   0</w:t>
+      </w:r>
+      <w:r>
+        <w:br w:type="textWrapping"/>
+      </w:r>
+      <w:r>
+        <w:rPr>
+          <w:rStyle w:val="VerbatimChar"/>
+        </w:rPr>
+        <w:t xml:space="preserve">## 5  31   0  2      100  219   0       1     150     0       0     ?  ?    ?   0</w:t>
+      </w:r>
+      <w:r>
+        <w:br w:type="textWrapping"/>
+      </w:r>
+      <w:r>
+        <w:rPr>
+          <w:rStyle w:val="VerbatimChar"/>
+        </w:rPr>
+        <w:t xml:space="preserve">## 6  32   0  2      105  198   0       0     165     0       0     ?  ?    ?   0</w:t>
+      </w:r>
+      <w:r>
+        <w:br w:type="textWrapping"/>
+      </w:r>
+      <w:r>
+        <w:rPr>
+          <w:rStyle w:val="VerbatimChar"/>
+        </w:rPr>
+        <w:t xml:space="preserve">##     datasrc</w:t>
+      </w:r>
+      <w:r>
+        <w:br w:type="textWrapping"/>
+      </w:r>
+      <w:r>
+        <w:rPr>
+          <w:rStyle w:val="VerbatimChar"/>
+        </w:rPr>
+        <w:t xml:space="preserve">## 1 Hungarian</w:t>
+      </w:r>
+      <w:r>
+        <w:br w:type="textWrapping"/>
+      </w:r>
+      <w:r>
+        <w:rPr>
+          <w:rStyle w:val="VerbatimChar"/>
+        </w:rPr>
+        <w:t xml:space="preserve">## 2 Hungarian</w:t>
+      </w:r>
+      <w:r>
+        <w:br w:type="textWrapping"/>
+      </w:r>
+      <w:r>
+        <w:rPr>
+          <w:rStyle w:val="VerbatimChar"/>
+        </w:rPr>
+        <w:t xml:space="preserve">## 3 Hungarian</w:t>
+      </w:r>
+      <w:r>
+        <w:br w:type="textWrapping"/>
+      </w:r>
+      <w:r>
+        <w:rPr>
+          <w:rStyle w:val="VerbatimChar"/>
+        </w:rPr>
+        <w:t xml:space="preserve">## 4 Hungarian</w:t>
+      </w:r>
+      <w:r>
+        <w:br w:type="textWrapping"/>
+      </w:r>
+      <w:r>
+        <w:rPr>
+          <w:rStyle w:val="VerbatimChar"/>
+        </w:rPr>
+        <w:t xml:space="preserve">## 5 Hungarian</w:t>
+      </w:r>
+      <w:r>
+        <w:br w:type="textWrapping"/>
+      </w:r>
+      <w:r>
+        <w:rPr>
+          <w:rStyle w:val="VerbatimChar"/>
+        </w:rPr>
+        <w:t xml:space="preserve">## 6 Hungarian</w:t>
+      </w:r>
+    </w:p>
+    <w:p>
+      <w:pPr>
+        <w:pStyle w:val="SourceCode"/>
+      </w:pPr>
+      <w:r>
+        <w:rPr>
+          <w:rStyle w:val="VerbatimChar"/>
+        </w:rPr>
+        <w:t xml:space="preserve">##   age sex cp trestbps chol fbs restecg thalach exang oldpeak slope ca thal out</w:t>
+      </w:r>
+      <w:r>
+        <w:br w:type="textWrapping"/>
+      </w:r>
+      <w:r>
+        <w:rPr>
+          <w:rStyle w:val="VerbatimChar"/>
+        </w:rPr>
+        <w:t xml:space="preserve">## 1  32   1  1       95    0   ?       0     127     0      .7     1  ?    ?   1</w:t>
+      </w:r>
+      <w:r>
+        <w:br w:type="textWrapping"/>
+      </w:r>
+      <w:r>
+        <w:rPr>
+          <w:rStyle w:val="VerbatimChar"/>
+        </w:rPr>
+        <w:t xml:space="preserve">## 2  34   1  4      115    0   ?       ?     154     0      .2     1  ?    ?   1</w:t>
+      </w:r>
+      <w:r>
+        <w:br w:type="textWrapping"/>
+      </w:r>
+      <w:r>
+        <w:rPr>
+          <w:rStyle w:val="VerbatimChar"/>
+        </w:rPr>
+        <w:t xml:space="preserve">## 3  35   1  4        ?    0   ?       0     130     1       ?     ?  ?    7   3</w:t>
+      </w:r>
+      <w:r>
+        <w:br w:type="textWrapping"/>
+      </w:r>
+      <w:r>
+        <w:rPr>
+          <w:rStyle w:val="VerbatimChar"/>
+        </w:rPr>
+        <w:t xml:space="preserve">## 4  36   1  4      110    0   ?       0     125     1       1     2  ?    6   1</w:t>
+      </w:r>
+      <w:r>
+        <w:br w:type="textWrapping"/>
+      </w:r>
+      <w:r>
+        <w:rPr>
+          <w:rStyle w:val="VerbatimChar"/>
+        </w:rPr>
+        <w:t xml:space="preserve">## 5  38   0  4      105    0   ?       0     166     0     2.8     1  ?    ?   2</w:t>
+      </w:r>
+      <w:r>
+        <w:br w:type="textWrapping"/>
+      </w:r>
+      <w:r>
+        <w:rPr>
+          <w:rStyle w:val="VerbatimChar"/>
+        </w:rPr>
+        <w:t xml:space="preserve">## 6  38   0  4      110    0   0       0     156     0       0     2  ?    3   1</w:t>
+      </w:r>
+      <w:r>
+        <w:br w:type="textWrapping"/>
+      </w:r>
+      <w:r>
+        <w:rPr>
+          <w:rStyle w:val="VerbatimChar"/>
+        </w:rPr>
+        <w:t xml:space="preserve">##       datasrc</w:t>
+      </w:r>
+      <w:r>
+        <w:br w:type="textWrapping"/>
+      </w:r>
+      <w:r>
+        <w:rPr>
+          <w:rStyle w:val="VerbatimChar"/>
+        </w:rPr>
+        <w:t xml:space="preserve">## 1 Switzerland</w:t>
+      </w:r>
+      <w:r>
+        <w:br w:type="textWrapping"/>
+      </w:r>
+      <w:r>
+        <w:rPr>
+          <w:rStyle w:val="VerbatimChar"/>
+        </w:rPr>
+        <w:t xml:space="preserve">## 2 Switzerland</w:t>
+      </w:r>
+      <w:r>
+        <w:br w:type="textWrapping"/>
+      </w:r>
+      <w:r>
+        <w:rPr>
+          <w:rStyle w:val="VerbatimChar"/>
+        </w:rPr>
+        <w:t xml:space="preserve">## 3 Switzerland</w:t>
+      </w:r>
+      <w:r>
+        <w:br w:type="textWrapping"/>
+      </w:r>
+      <w:r>
+        <w:rPr>
+          <w:rStyle w:val="VerbatimChar"/>
+        </w:rPr>
+        <w:t xml:space="preserve">## 4 Switzerland</w:t>
+      </w:r>
+      <w:r>
+        <w:br w:type="textWrapping"/>
+      </w:r>
+      <w:r>
+        <w:rPr>
+          <w:rStyle w:val="VerbatimChar"/>
+        </w:rPr>
+        <w:t xml:space="preserve">## 5 Switzerland</w:t>
+      </w:r>
+      <w:r>
+        <w:br w:type="textWrapping"/>
+      </w:r>
+      <w:r>
+        <w:rPr>
+          <w:rStyle w:val="VerbatimChar"/>
+        </w:rPr>
+        <w:t xml:space="preserve">## 6 Switzerland</w:t>
+      </w:r>
+    </w:p>
+    <w:p>
+      <w:pPr>
+        <w:pStyle w:val="SourceCode"/>
+      </w:pPr>
+      <w:r>
+        <w:rPr>
+          <w:rStyle w:val="VerbatimChar"/>
+        </w:rPr>
+        <w:t xml:space="preserve">##   age sex cp trestbps chol fbs restecg thalach exang oldpeak slope ca thal out</w:t>
+      </w:r>
+      <w:r>
+        <w:br w:type="textWrapping"/>
+      </w:r>
+      <w:r>
+        <w:rPr>
+          <w:rStyle w:val="VerbatimChar"/>
+        </w:rPr>
+        <w:t xml:space="preserve">## 1  63   1  4      140  260   0       1     112     1       3     2  ?    ?   2</w:t>
+      </w:r>
+      <w:r>
+        <w:br w:type="textWrapping"/>
+      </w:r>
+      <w:r>
+        <w:rPr>
+          <w:rStyle w:val="VerbatimChar"/>
+        </w:rPr>
+        <w:t xml:space="preserve">## 2  44   1  4      130  209   0       1     127     0       0     ?  ?    ?   0</w:t>
+      </w:r>
+      <w:r>
+        <w:br w:type="textWrapping"/>
+      </w:r>
+      <w:r>
+        <w:rPr>
+          <w:rStyle w:val="VerbatimChar"/>
+        </w:rPr>
+        <w:t xml:space="preserve">## 3  60   1  4      132  218   0       1     140     1     1.5     3  ?    ?   2</w:t>
+      </w:r>
+      <w:r>
+        <w:br w:type="textWrapping"/>
+      </w:r>
+      <w:r>
+        <w:rPr>
+          <w:rStyle w:val="VerbatimChar"/>
+        </w:rPr>
+        <w:t xml:space="preserve">## 4  55   1  4      142  228   0       1     149     1     2.5     1  ?    ?   1</w:t>
+      </w:r>
+      <w:r>
+        <w:br w:type="textWrapping"/>
+      </w:r>
+      <w:r>
+        <w:rPr>
+          <w:rStyle w:val="VerbatimChar"/>
+        </w:rPr>
+        <w:t xml:space="preserve">## 5  66   1  3      110  213   1       2      99     1     1.3     2  ?    ?   0</w:t>
+      </w:r>
+      <w:r>
+        <w:br w:type="textWrapping"/>
+      </w:r>
+      <w:r>
+        <w:rPr>
+          <w:rStyle w:val="VerbatimChar"/>
+        </w:rPr>
+        <w:t xml:space="preserve">## 6  66   1  3      120    0   0       1     120     0    -0.5     1  ?    ?   0</w:t>
+      </w:r>
+      <w:r>
+        <w:br w:type="textWrapping"/>
+      </w:r>
+      <w:r>
+        <w:rPr>
+          <w:rStyle w:val="VerbatimChar"/>
+        </w:rPr>
+        <w:t xml:space="preserve">##         datasrc</w:t>
+      </w:r>
+      <w:r>
+        <w:br w:type="textWrapping"/>
+      </w:r>
+      <w:r>
+        <w:rPr>
+          <w:rStyle w:val="VerbatimChar"/>
+        </w:rPr>
+        <w:t xml:space="preserve">## 1 Long Beach VA</w:t>
+      </w:r>
+      <w:r>
+        <w:br w:type="textWrapping"/>
+      </w:r>
+      <w:r>
+        <w:rPr>
+          <w:rStyle w:val="VerbatimChar"/>
+        </w:rPr>
+        <w:t xml:space="preserve">## 2 Long Beach VA</w:t>
+      </w:r>
+      <w:r>
+        <w:br w:type="textWrapping"/>
+      </w:r>
+      <w:r>
+        <w:rPr>
+          <w:rStyle w:val="VerbatimChar"/>
+        </w:rPr>
+        <w:t xml:space="preserve">## 3 Long Beach VA</w:t>
+      </w:r>
+      <w:r>
+        <w:br w:type="textWrapping"/>
+      </w:r>
+      <w:r>
+        <w:rPr>
+          <w:rStyle w:val="VerbatimChar"/>
+        </w:rPr>
+        <w:t xml:space="preserve">## 4 Long Beach VA</w:t>
+      </w:r>
+      <w:r>
+        <w:br w:type="textWrapping"/>
+      </w:r>
+      <w:r>
+        <w:rPr>
+          <w:rStyle w:val="VerbatimChar"/>
+        </w:rPr>
+        <w:t xml:space="preserve">## 5 Long Beach VA</w:t>
+      </w:r>
+      <w:r>
+        <w:br w:type="textWrapping"/>
+      </w:r>
+      <w:r>
+        <w:rPr>
+          <w:rStyle w:val="VerbatimChar"/>
+        </w:rPr>
+        <w:t xml:space="preserve">## 6 Long Beach VA</w:t>
+      </w:r>
+    </w:p>
+    <w:p>
+      <w:pPr>
+        <w:pStyle w:val="FirstParagraph"/>
+      </w:pPr>
+      <w:r>
+        <w:t xml:space="preserve">Here for our problem, we are only going to attempt to distinguish the presence of heart disease (values 1,2,3,4) from absence of heart disease (value 0). Therefore, we replace all labels greater than 1 by 1. Then taking summary of each of the data sets. Showing below our findings on each of the various datasets.</w:t>
+      </w:r>
+    </w:p>
+    <w:p>
+      <w:pPr>
+        <w:pStyle w:val="BodyText"/>
+      </w:pPr>
+      <w:r>
+        <w:t xml:space="preserve">We see that the data set is showing mean for categorical variables also. Hence we need to re-specify the column types.</w:t>
+      </w:r>
+      <w:r>
+        <w:t xml:space="preserve"> </w:t>
+      </w:r>
+      <w:r>
+        <w:t xml:space="preserve">Also we find that there missing values for</w:t>
+      </w:r>
+    </w:p>
+    <w:p>
+      <w:pPr>
+        <w:pStyle w:val="SourceCode"/>
+      </w:pPr>
+      <w:r>
+        <w:rPr>
+          <w:rStyle w:val="VerbatimChar"/>
+        </w:rPr>
+        <w:t xml:space="preserve">##       age             sex               cp           trestbps    </w:t>
+      </w:r>
+      <w:r>
+        <w:br w:type="textWrapping"/>
+      </w:r>
+      <w:r>
+        <w:rPr>
+          <w:rStyle w:val="VerbatimChar"/>
+        </w:rPr>
+        <w:t xml:space="preserve">##  Min.   :29.00   Min.   :0.0000   Min.   :1.000   Min.   : 94.0  </w:t>
+      </w:r>
+      <w:r>
+        <w:br w:type="textWrapping"/>
+      </w:r>
+      <w:r>
+        <w:rPr>
+          <w:rStyle w:val="VerbatimChar"/>
+        </w:rPr>
+        <w:t xml:space="preserve">##  1st Qu.:48.00   1st Qu.:0.0000   1st Qu.:3.000   1st Qu.:120.0  </w:t>
+      </w:r>
+      <w:r>
+        <w:br w:type="textWrapping"/>
+      </w:r>
+      <w:r>
+        <w:rPr>
+          <w:rStyle w:val="VerbatimChar"/>
+        </w:rPr>
+        <w:t xml:space="preserve">##  Median :56.00   Median :1.0000   Median :3.000   Median :130.0  </w:t>
+      </w:r>
+      <w:r>
+        <w:br w:type="textWrapping"/>
+      </w:r>
+      <w:r>
+        <w:rPr>
+          <w:rStyle w:val="VerbatimChar"/>
+        </w:rPr>
+        <w:t xml:space="preserve">##  Mean   :54.44   Mean   :0.6799   Mean   :3.158   Mean   :131.7  </w:t>
+      </w:r>
+      <w:r>
+        <w:br w:type="textWrapping"/>
+      </w:r>
+      <w:r>
+        <w:rPr>
+          <w:rStyle w:val="VerbatimChar"/>
+        </w:rPr>
+        <w:t xml:space="preserve">##  3rd Qu.:61.00   3rd Qu.:1.0000   3rd Qu.:4.000   3rd Qu.:140.0  </w:t>
+      </w:r>
+      <w:r>
+        <w:br w:type="textWrapping"/>
+      </w:r>
+      <w:r>
+        <w:rPr>
+          <w:rStyle w:val="VerbatimChar"/>
+        </w:rPr>
+        <w:t xml:space="preserve">##  Max.   :77.00   Max.   :1.0000   Max.   :4.000   Max.   :200.0  </w:t>
+      </w:r>
+      <w:r>
+        <w:br w:type="textWrapping"/>
+      </w:r>
+      <w:r>
+        <w:rPr>
+          <w:rStyle w:val="VerbatimChar"/>
+        </w:rPr>
+        <w:t xml:space="preserve">##       chol            fbs            restecg          thalach     </w:t>
+      </w:r>
+      <w:r>
+        <w:br w:type="textWrapping"/>
+      </w:r>
+      <w:r>
+        <w:rPr>
+          <w:rStyle w:val="VerbatimChar"/>
+        </w:rPr>
+        <w:t xml:space="preserve">##  Min.   :126.0   Min.   :0.0000   Min.   :0.0000   Min.   : 71.0  </w:t>
+      </w:r>
+      <w:r>
+        <w:br w:type="textWrapping"/>
+      </w:r>
+      <w:r>
+        <w:rPr>
+          <w:rStyle w:val="VerbatimChar"/>
+        </w:rPr>
+        <w:t xml:space="preserve">##  1st Qu.:211.0   1st Qu.:0.0000   1st Qu.:0.0000   1st Qu.:133.5  </w:t>
+      </w:r>
+      <w:r>
+        <w:br w:type="textWrapping"/>
+      </w:r>
+      <w:r>
+        <w:rPr>
+          <w:rStyle w:val="VerbatimChar"/>
+        </w:rPr>
+        <w:t xml:space="preserve">##  Median :241.0   Median :0.0000   Median :1.0000   Median :153.0  </w:t>
+      </w:r>
+      <w:r>
+        <w:br w:type="textWrapping"/>
+      </w:r>
+      <w:r>
+        <w:rPr>
+          <w:rStyle w:val="VerbatimChar"/>
+        </w:rPr>
+        <w:t xml:space="preserve">##  Mean   :246.7   Mean   :0.1485   Mean   :0.9901   Mean   :149.6  </w:t>
+      </w:r>
+      <w:r>
+        <w:br w:type="textWrapping"/>
+      </w:r>
+      <w:r>
+        <w:rPr>
+          <w:rStyle w:val="VerbatimChar"/>
+        </w:rPr>
+        <w:t xml:space="preserve">##  3rd Qu.:275.0   3rd Qu.:0.0000   3rd Qu.:2.0000   3rd Qu.:166.0  </w:t>
+      </w:r>
+      <w:r>
+        <w:br w:type="textWrapping"/>
+      </w:r>
+      <w:r>
+        <w:rPr>
+          <w:rStyle w:val="VerbatimChar"/>
+        </w:rPr>
+        <w:t xml:space="preserve">##  Max.   :564.0   Max.   :1.0000   Max.   :2.0000   Max.   :202.0  </w:t>
+      </w:r>
+      <w:r>
+        <w:br w:type="textWrapping"/>
+      </w:r>
+      <w:r>
+        <w:rPr>
+          <w:rStyle w:val="VerbatimChar"/>
+        </w:rPr>
+        <w:t xml:space="preserve">##      exang           oldpeak         slope         ca       thal    </w:t>
+      </w:r>
+      <w:r>
+        <w:br w:type="textWrapping"/>
+      </w:r>
+      <w:r>
+        <w:rPr>
+          <w:rStyle w:val="VerbatimChar"/>
+        </w:rPr>
+        <w:t xml:space="preserve">##  Min.   :0.0000   Min.   :0.00   Min.   :1.000   ?  :  4   ?  :  2  </w:t>
+      </w:r>
+      <w:r>
+        <w:br w:type="textWrapping"/>
+      </w:r>
+      <w:r>
+        <w:rPr>
+          <w:rStyle w:val="VerbatimChar"/>
+        </w:rPr>
+        <w:t xml:space="preserve">##  1st Qu.:0.0000   1st Qu.:0.00   1st Qu.:1.000   0.0:176   3.0:166  </w:t>
+      </w:r>
+      <w:r>
+        <w:br w:type="textWrapping"/>
+      </w:r>
+      <w:r>
+        <w:rPr>
+          <w:rStyle w:val="VerbatimChar"/>
+        </w:rPr>
+        <w:t xml:space="preserve">##  Median :0.0000   Median :0.80   Median :2.000   1.0: 65   6.0: 18  </w:t>
+      </w:r>
+      <w:r>
+        <w:br w:type="textWrapping"/>
+      </w:r>
+      <w:r>
+        <w:rPr>
+          <w:rStyle w:val="VerbatimChar"/>
+        </w:rPr>
+        <w:t xml:space="preserve">##  Mean   :0.3267   Mean   :1.04   Mean   :1.601   2.0: 38   7.0:117  </w:t>
+      </w:r>
+      <w:r>
+        <w:br w:type="textWrapping"/>
+      </w:r>
+      <w:r>
+        <w:rPr>
+          <w:rStyle w:val="VerbatimChar"/>
+        </w:rPr>
+        <w:t xml:space="preserve">##  3rd Qu.:1.0000   3rd Qu.:1.60   3rd Qu.:2.000   3.0: 20            </w:t>
+      </w:r>
+      <w:r>
+        <w:br w:type="textWrapping"/>
+      </w:r>
+      <w:r>
+        <w:rPr>
+          <w:rStyle w:val="VerbatimChar"/>
+        </w:rPr>
+        <w:t xml:space="preserve">##  Max.   :1.0000   Max.   :6.20   Max.   :3.000                      </w:t>
+      </w:r>
+      <w:r>
+        <w:br w:type="textWrapping"/>
+      </w:r>
+      <w:r>
+        <w:rPr>
+          <w:rStyle w:val="VerbatimChar"/>
+        </w:rPr>
+        <w:t xml:space="preserve">##       out           datasrc         </w:t>
+      </w:r>
+      <w:r>
+        <w:br w:type="textWrapping"/>
+      </w:r>
+      <w:r>
+        <w:rPr>
+          <w:rStyle w:val="VerbatimChar"/>
+        </w:rPr>
+        <w:t xml:space="preserve">##  Min.   :0.0000   Length:303        </w:t>
+      </w:r>
+      <w:r>
+        <w:br w:type="textWrapping"/>
+      </w:r>
+      <w:r>
+        <w:rPr>
+          <w:rStyle w:val="VerbatimChar"/>
+        </w:rPr>
+        <w:t xml:space="preserve">##  1st Qu.:0.0000   Class :character  </w:t>
+      </w:r>
+      <w:r>
+        <w:br w:type="textWrapping"/>
+      </w:r>
+      <w:r>
+        <w:rPr>
+          <w:rStyle w:val="VerbatimChar"/>
+        </w:rPr>
+        <w:t xml:space="preserve">##  Median :0.0000   Mode  :character  </w:t>
+      </w:r>
+      <w:r>
+        <w:br w:type="textWrapping"/>
+      </w:r>
+      <w:r>
+        <w:rPr>
+          <w:rStyle w:val="VerbatimChar"/>
+        </w:rPr>
+        <w:t xml:space="preserve">##  Mean   :0.4587                     </w:t>
+      </w:r>
+      <w:r>
+        <w:br w:type="textWrapping"/>
+      </w:r>
+      <w:r>
+        <w:rPr>
+          <w:rStyle w:val="VerbatimChar"/>
+        </w:rPr>
+        <w:t xml:space="preserve">##  3rd Qu.:1.0000                     </w:t>
+      </w:r>
+      <w:r>
+        <w:br w:type="textWrapping"/>
+      </w:r>
+      <w:r>
+        <w:rPr>
+          <w:rStyle w:val="VerbatimChar"/>
+        </w:rPr>
+        <w:t xml:space="preserve">##  Max.   :1.0000</w:t>
+      </w:r>
+    </w:p>
+    <w:p>
+      <w:pPr>
+        <w:pStyle w:val="SourceCode"/>
+      </w:pPr>
+      <w:r>
+        <w:rPr>
+          <w:rStyle w:val="VerbatimChar"/>
+        </w:rPr>
+        <w:t xml:space="preserve">##       age             sex               cp           trestbps       chol    </w:t>
+      </w:r>
+      <w:r>
+        <w:br w:type="textWrapping"/>
+      </w:r>
+      <w:r>
+        <w:rPr>
+          <w:rStyle w:val="VerbatimChar"/>
+        </w:rPr>
+        <w:t xml:space="preserve">##  Min.   :28.00   Min.   :0.0000   Min.   :1.000   120    :65   ?      : 23  </w:t>
+      </w:r>
+      <w:r>
+        <w:br w:type="textWrapping"/>
+      </w:r>
+      <w:r>
+        <w:rPr>
+          <w:rStyle w:val="VerbatimChar"/>
+        </w:rPr>
+        <w:t xml:space="preserve">##  1st Qu.:42.00   1st Qu.:0.0000   1st Qu.:2.000   130    :54   230    :  5  </w:t>
+      </w:r>
+      <w:r>
+        <w:br w:type="textWrapping"/>
+      </w:r>
+      <w:r>
+        <w:rPr>
+          <w:rStyle w:val="VerbatimChar"/>
+        </w:rPr>
+        <w:t xml:space="preserve">##  Median :49.00   Median :1.0000   Median :3.000   140    :50   246    :  5  </w:t>
+      </w:r>
+      <w:r>
+        <w:br w:type="textWrapping"/>
+      </w:r>
+      <w:r>
+        <w:rPr>
+          <w:rStyle w:val="VerbatimChar"/>
+        </w:rPr>
+        <w:t xml:space="preserve">##  Mean   :47.83   Mean   :0.7245   Mean   :2.983   150    :23   275    :  5  </w:t>
+      </w:r>
+      <w:r>
+        <w:br w:type="textWrapping"/>
+      </w:r>
+      <w:r>
+        <w:rPr>
+          <w:rStyle w:val="VerbatimChar"/>
+        </w:rPr>
+        <w:t xml:space="preserve">##  3rd Qu.:54.00   3rd Qu.:1.0000   3rd Qu.:4.000   110    :21   196    :  4  </w:t>
+      </w:r>
+      <w:r>
+        <w:br w:type="textWrapping"/>
+      </w:r>
+      <w:r>
+        <w:rPr>
+          <w:rStyle w:val="VerbatimChar"/>
+        </w:rPr>
+        <w:t xml:space="preserve">##  Max.   :66.00   Max.   :1.0000   Max.   :4.000   160    :20   211    :  4  </w:t>
+      </w:r>
+      <w:r>
+        <w:br w:type="textWrapping"/>
+      </w:r>
+      <w:r>
+        <w:rPr>
+          <w:rStyle w:val="VerbatimChar"/>
+        </w:rPr>
+        <w:t xml:space="preserve">##                                                   (Other):61   (Other):248  </w:t>
+      </w:r>
+      <w:r>
+        <w:br w:type="textWrapping"/>
+      </w:r>
+      <w:r>
+        <w:rPr>
+          <w:rStyle w:val="VerbatimChar"/>
+        </w:rPr>
+        <w:t xml:space="preserve">##  fbs     restecg    thalach    exang      oldpeak       slope   ca      thal   </w:t>
+      </w:r>
+      <w:r>
+        <w:br w:type="textWrapping"/>
+      </w:r>
+      <w:r>
+        <w:rPr>
+          <w:rStyle w:val="VerbatimChar"/>
+        </w:rPr>
+        <w:t xml:space="preserve">##  ?:  8   ?:  1   150    : 29   ?:  1   Min.   :0.0000   ?:190   ?:291   ?:266  </w:t>
+      </w:r>
+      <w:r>
+        <w:br w:type="textWrapping"/>
+      </w:r>
+      <w:r>
+        <w:rPr>
+          <w:rStyle w:val="VerbatimChar"/>
+        </w:rPr>
+        <w:t xml:space="preserve">##  0:266   0:235   140    : 21   0:204   1st Qu.:0.0000   1: 12   0:  3   3:  7  </w:t>
+      </w:r>
+      <w:r>
+        <w:br w:type="textWrapping"/>
+      </w:r>
+      <w:r>
+        <w:rPr>
+          <w:rStyle w:val="VerbatimChar"/>
+        </w:rPr>
+        <w:t xml:space="preserve">##  1: 20   1: 52   130    : 17   1: 89   Median :0.0000   2: 91           6: 10  </w:t>
+      </w:r>
+      <w:r>
+        <w:br w:type="textWrapping"/>
+      </w:r>
+      <w:r>
+        <w:rPr>
+          <w:rStyle w:val="VerbatimChar"/>
+        </w:rPr>
+        <w:t xml:space="preserve">##          2:  6   170    : 14           Mean   :0.5861   3:  1           7: 11  </w:t>
+      </w:r>
+      <w:r>
+        <w:br w:type="textWrapping"/>
+      </w:r>
+      <w:r>
+        <w:rPr>
+          <w:rStyle w:val="VerbatimChar"/>
+        </w:rPr>
+        <w:t xml:space="preserve">##                  160    : 13           3rd Qu.:1.0000                          </w:t>
+      </w:r>
+      <w:r>
+        <w:br w:type="textWrapping"/>
+      </w:r>
+      <w:r>
+        <w:rPr>
+          <w:rStyle w:val="VerbatimChar"/>
+        </w:rPr>
+        <w:t xml:space="preserve">##                  120    : 11           Max.   :5.0000                          </w:t>
+      </w:r>
+      <w:r>
+        <w:br w:type="textWrapping"/>
+      </w:r>
+      <w:r>
+        <w:rPr>
+          <w:rStyle w:val="VerbatimChar"/>
+        </w:rPr>
+        <w:t xml:space="preserve">##                  (Other):189                                                   </w:t>
+      </w:r>
+      <w:r>
+        <w:br w:type="textWrapping"/>
+      </w:r>
+      <w:r>
+        <w:rPr>
+          <w:rStyle w:val="VerbatimChar"/>
+        </w:rPr>
+        <w:t xml:space="preserve">##       out           datasrc         </w:t>
+      </w:r>
+      <w:r>
+        <w:br w:type="textWrapping"/>
+      </w:r>
+      <w:r>
+        <w:rPr>
+          <w:rStyle w:val="VerbatimChar"/>
+        </w:rPr>
+        <w:t xml:space="preserve">##  Min.   :0.0000   Length:294        </w:t>
+      </w:r>
+      <w:r>
+        <w:br w:type="textWrapping"/>
+      </w:r>
+      <w:r>
+        <w:rPr>
+          <w:rStyle w:val="VerbatimChar"/>
+        </w:rPr>
+        <w:t xml:space="preserve">##  1st Qu.:0.0000   Class :character  </w:t>
+      </w:r>
+      <w:r>
+        <w:br w:type="textWrapping"/>
+      </w:r>
+      <w:r>
+        <w:rPr>
+          <w:rStyle w:val="VerbatimChar"/>
+        </w:rPr>
+        <w:t xml:space="preserve">##  Median :0.0000   Mode  :character  </w:t>
+      </w:r>
+      <w:r>
+        <w:br w:type="textWrapping"/>
+      </w:r>
+      <w:r>
+        <w:rPr>
+          <w:rStyle w:val="VerbatimChar"/>
+        </w:rPr>
+        <w:t xml:space="preserve">##  Mean   :0.3605                     </w:t>
+      </w:r>
+      <w:r>
+        <w:br w:type="textWrapping"/>
+      </w:r>
+      <w:r>
+        <w:rPr>
+          <w:rStyle w:val="VerbatimChar"/>
+        </w:rPr>
+        <w:t xml:space="preserve">##  3rd Qu.:1.0000                     </w:t>
+      </w:r>
+      <w:r>
+        <w:br w:type="textWrapping"/>
+      </w:r>
+      <w:r>
+        <w:rPr>
+          <w:rStyle w:val="VerbatimChar"/>
+        </w:rPr>
+        <w:t xml:space="preserve">##  Max.   :1.0000                     </w:t>
+      </w:r>
+      <w:r>
+        <w:br w:type="textWrapping"/>
+      </w:r>
+      <w:r>
+        <w:rPr>
+          <w:rStyle w:val="VerbatimChar"/>
+        </w:rPr>
+        <w:t xml:space="preserve">## </w:t>
+      </w:r>
+    </w:p>
+    <w:p>
+      <w:pPr>
+        <w:pStyle w:val="SourceCode"/>
+      </w:pPr>
+      <w:r>
+        <w:rPr>
+          <w:rStyle w:val="VerbatimChar"/>
+        </w:rPr>
+        <w:t xml:space="preserve">##       age             sex               cp           trestbps       chol  </w:t>
+      </w:r>
+      <w:r>
+        <w:br w:type="textWrapping"/>
+      </w:r>
+      <w:r>
+        <w:rPr>
+          <w:rStyle w:val="VerbatimChar"/>
+        </w:rPr>
+        <w:t xml:space="preserve">##  Min.   :32.00   Min.   :0.0000   Min.   :1.000   115    :14   Min.   :0  </w:t>
+      </w:r>
+      <w:r>
+        <w:br w:type="textWrapping"/>
+      </w:r>
+      <w:r>
+        <w:rPr>
+          <w:rStyle w:val="VerbatimChar"/>
+        </w:rPr>
+        <w:t xml:space="preserve">##  1st Qu.:51.00   1st Qu.:1.0000   1st Qu.:4.000   120    :13   1st Qu.:0  </w:t>
+      </w:r>
+      <w:r>
+        <w:br w:type="textWrapping"/>
+      </w:r>
+      <w:r>
+        <w:rPr>
+          <w:rStyle w:val="VerbatimChar"/>
+        </w:rPr>
+        <w:t xml:space="preserve">##  Median :56.00   Median :1.0000   Median :4.000   160    :11   Median :0  </w:t>
+      </w:r>
+      <w:r>
+        <w:br w:type="textWrapping"/>
+      </w:r>
+      <w:r>
+        <w:rPr>
+          <w:rStyle w:val="VerbatimChar"/>
+        </w:rPr>
+        <w:t xml:space="preserve">##  Mean   :55.32   Mean   :0.9187   Mean   :3.699   110    :10   Mean   :0  </w:t>
+      </w:r>
+      <w:r>
+        <w:br w:type="textWrapping"/>
+      </w:r>
+      <w:r>
+        <w:rPr>
+          <w:rStyle w:val="VerbatimChar"/>
+        </w:rPr>
+        <w:t xml:space="preserve">##  3rd Qu.:61.50   3rd Qu.:1.0000   3rd Qu.:4.000   130    :10   3rd Qu.:0  </w:t>
+      </w:r>
+      <w:r>
+        <w:br w:type="textWrapping"/>
+      </w:r>
+      <w:r>
+        <w:rPr>
+          <w:rStyle w:val="VerbatimChar"/>
+        </w:rPr>
+        <w:t xml:space="preserve">##  Max.   :74.00   Max.   :1.0000   Max.   :4.000   140    :10   Max.   :0  </w:t>
+      </w:r>
+      <w:r>
+        <w:br w:type="textWrapping"/>
+      </w:r>
+      <w:r>
+        <w:rPr>
+          <w:rStyle w:val="VerbatimChar"/>
+        </w:rPr>
+        <w:t xml:space="preserve">##                                                   (Other):55              </w:t>
+      </w:r>
+      <w:r>
+        <w:br w:type="textWrapping"/>
+      </w:r>
+      <w:r>
+        <w:rPr>
+          <w:rStyle w:val="VerbatimChar"/>
+        </w:rPr>
+        <w:t xml:space="preserve">##  fbs    restecg    thalach   exang     oldpeak   slope  ca      thal  </w:t>
+      </w:r>
+      <w:r>
+        <w:br w:type="textWrapping"/>
+      </w:r>
+      <w:r>
+        <w:rPr>
+          <w:rStyle w:val="VerbatimChar"/>
+        </w:rPr>
+        <w:t xml:space="preserve">##  ?:75   ?: 1    120    : 9   ?: 1   0      :42   ?:17   ?:118   ?:52  </w:t>
+      </w:r>
+      <w:r>
+        <w:br w:type="textWrapping"/>
+      </w:r>
+      <w:r>
+        <w:rPr>
+          <w:rStyle w:val="VerbatimChar"/>
+        </w:rPr>
+        <w:t xml:space="preserve">##  0:43   0:85    128    : 5   0:68   2      :11   1:33   1:  2   3:19  </w:t>
+      </w:r>
+      <w:r>
+        <w:br w:type="textWrapping"/>
+      </w:r>
+      <w:r>
+        <w:rPr>
+          <w:rStyle w:val="VerbatimChar"/>
+        </w:rPr>
+        <w:t xml:space="preserve">##  1: 5   1:30    110    : 4   1:54   1      :10   2:61   2:  3   6:10  </w:t>
+      </w:r>
+      <w:r>
+        <w:br w:type="textWrapping"/>
+      </w:r>
+      <w:r>
+        <w:rPr>
+          <w:rStyle w:val="VerbatimChar"/>
+        </w:rPr>
+        <w:t xml:space="preserve">##         2: 7    115    : 4          ?      : 6   3:12           7:42  </w:t>
+      </w:r>
+      <w:r>
+        <w:br w:type="textWrapping"/>
+      </w:r>
+      <w:r>
+        <w:rPr>
+          <w:rStyle w:val="VerbatimChar"/>
+        </w:rPr>
+        <w:t xml:space="preserve">##                 122    : 4          1.5    : 6                        </w:t>
+      </w:r>
+      <w:r>
+        <w:br w:type="textWrapping"/>
+      </w:r>
+      <w:r>
+        <w:rPr>
+          <w:rStyle w:val="VerbatimChar"/>
+        </w:rPr>
+        <w:t xml:space="preserve">##                 100    : 3          .5     : 5                        </w:t>
+      </w:r>
+      <w:r>
+        <w:br w:type="textWrapping"/>
+      </w:r>
+      <w:r>
+        <w:rPr>
+          <w:rStyle w:val="VerbatimChar"/>
+        </w:rPr>
+        <w:t xml:space="preserve">##                 (Other):94          (Other):43                        </w:t>
+      </w:r>
+      <w:r>
+        <w:br w:type="textWrapping"/>
+      </w:r>
+      <w:r>
+        <w:rPr>
+          <w:rStyle w:val="VerbatimChar"/>
+        </w:rPr>
+        <w:t xml:space="preserve">##       out          datasrc         </w:t>
+      </w:r>
+      <w:r>
+        <w:br w:type="textWrapping"/>
+      </w:r>
+      <w:r>
+        <w:rPr>
+          <w:rStyle w:val="VerbatimChar"/>
+        </w:rPr>
+        <w:t xml:space="preserve">##  Min.   :0.000   Length:123        </w:t>
+      </w:r>
+      <w:r>
+        <w:br w:type="textWrapping"/>
+      </w:r>
+      <w:r>
+        <w:rPr>
+          <w:rStyle w:val="VerbatimChar"/>
+        </w:rPr>
+        <w:t xml:space="preserve">##  1st Qu.:1.000   Class :character  </w:t>
+      </w:r>
+      <w:r>
+        <w:br w:type="textWrapping"/>
+      </w:r>
+      <w:r>
+        <w:rPr>
+          <w:rStyle w:val="VerbatimChar"/>
+        </w:rPr>
+        <w:t xml:space="preserve">##  Median :1.000   Mode  :character  </w:t>
+      </w:r>
+      <w:r>
+        <w:br w:type="textWrapping"/>
+      </w:r>
+      <w:r>
+        <w:rPr>
+          <w:rStyle w:val="VerbatimChar"/>
+        </w:rPr>
+        <w:t xml:space="preserve">##  Mean   :0.935                     </w:t>
+      </w:r>
+      <w:r>
+        <w:br w:type="textWrapping"/>
+      </w:r>
+      <w:r>
+        <w:rPr>
+          <w:rStyle w:val="VerbatimChar"/>
+        </w:rPr>
+        <w:t xml:space="preserve">##  3rd Qu.:1.000                     </w:t>
+      </w:r>
+      <w:r>
+        <w:br w:type="textWrapping"/>
+      </w:r>
+      <w:r>
+        <w:rPr>
+          <w:rStyle w:val="VerbatimChar"/>
+        </w:rPr>
+        <w:t xml:space="preserve">##  Max.   :1.000                     </w:t>
+      </w:r>
+      <w:r>
+        <w:br w:type="textWrapping"/>
+      </w:r>
+      <w:r>
+        <w:rPr>
+          <w:rStyle w:val="VerbatimChar"/>
+        </w:rPr>
+        <w:t xml:space="preserve">## </w:t>
+      </w:r>
+    </w:p>
+    <w:p>
+      <w:pPr>
+        <w:pStyle w:val="SourceCode"/>
+      </w:pPr>
+      <w:r>
+        <w:rPr>
+          <w:rStyle w:val="VerbatimChar"/>
+        </w:rPr>
+        <w:t xml:space="preserve">##       age             sex             cp           trestbps       chol    </w:t>
+      </w:r>
+      <w:r>
+        <w:br w:type="textWrapping"/>
+      </w:r>
+      <w:r>
+        <w:rPr>
+          <w:rStyle w:val="VerbatimChar"/>
+        </w:rPr>
+        <w:t xml:space="preserve">##  Min.   :35.00   Min.   :0.00   Min.   :1.000   ?      :56   0      : 49  </w:t>
+      </w:r>
+      <w:r>
+        <w:br w:type="textWrapping"/>
+      </w:r>
+      <w:r>
+        <w:rPr>
+          <w:rStyle w:val="VerbatimChar"/>
+        </w:rPr>
+        <w:t xml:space="preserve">##  1st Qu.:55.00   1st Qu.:1.00   1st Qu.:3.000   120    :16   ?      :  7  </w:t>
+      </w:r>
+      <w:r>
+        <w:br w:type="textWrapping"/>
+      </w:r>
+      <w:r>
+        <w:rPr>
+          <w:rStyle w:val="VerbatimChar"/>
+        </w:rPr>
+        <w:t xml:space="preserve">##  Median :60.00   Median :1.00   Median :4.000   130    :15   203    :  4  </w:t>
+      </w:r>
+      <w:r>
+        <w:br w:type="textWrapping"/>
+      </w:r>
+      <w:r>
+        <w:rPr>
+          <w:rStyle w:val="VerbatimChar"/>
+        </w:rPr>
+        <w:t xml:space="preserve">##  Mean   :59.35   Mean   :0.97   Mean   :3.505   140    :10   220    :  4  </w:t>
+      </w:r>
+      <w:r>
+        <w:br w:type="textWrapping"/>
+      </w:r>
+      <w:r>
+        <w:rPr>
+          <w:rStyle w:val="VerbatimChar"/>
+        </w:rPr>
+        <w:t xml:space="preserve">##  3rd Qu.:64.00   3rd Qu.:1.00   3rd Qu.:4.000   110    : 9   258    :  4  </w:t>
+      </w:r>
+      <w:r>
+        <w:br w:type="textWrapping"/>
+      </w:r>
+      <w:r>
+        <w:rPr>
+          <w:rStyle w:val="VerbatimChar"/>
+        </w:rPr>
+        <w:t xml:space="preserve">##  Max.   :77.00   Max.   :1.00   Max.   :4.000   150    : 9   186    :  3  </w:t>
+      </w:r>
+      <w:r>
+        <w:br w:type="textWrapping"/>
+      </w:r>
+      <w:r>
+        <w:rPr>
+          <w:rStyle w:val="VerbatimChar"/>
+        </w:rPr>
+        <w:t xml:space="preserve">##                                                 (Other):85   (Other):129  </w:t>
+      </w:r>
+      <w:r>
+        <w:br w:type="textWrapping"/>
+      </w:r>
+      <w:r>
+        <w:rPr>
+          <w:rStyle w:val="VerbatimChar"/>
+        </w:rPr>
+        <w:t xml:space="preserve">##  fbs        restecg         thalach    exang     oldpeak   slope   ca     </w:t>
+      </w:r>
+      <w:r>
+        <w:br w:type="textWrapping"/>
+      </w:r>
+      <w:r>
+        <w:rPr>
+          <w:rStyle w:val="VerbatimChar"/>
+        </w:rPr>
+        <w:t xml:space="preserve">##  ?:  7   Min.   :0.000   ?      : 53   ?:53   ?      :56   ?:102   ?:198  </w:t>
+      </w:r>
+      <w:r>
+        <w:br w:type="textWrapping"/>
+      </w:r>
+      <w:r>
+        <w:rPr>
+          <w:rStyle w:val="VerbatimChar"/>
+        </w:rPr>
+        <w:t xml:space="preserve">##  0:125   1st Qu.:0.000   120    : 12   0:52   0      :40   1: 16   0:  2  </w:t>
+      </w:r>
+      <w:r>
+        <w:br w:type="textWrapping"/>
+      </w:r>
+      <w:r>
+        <w:rPr>
+          <w:rStyle w:val="VerbatimChar"/>
+        </w:rPr>
+        <w:t xml:space="preserve">##  1: 68   Median :1.000   140    : 12   1:95   2      :25   2: 53          </w:t>
+      </w:r>
+      <w:r>
+        <w:br w:type="textWrapping"/>
+      </w:r>
+      <w:r>
+        <w:rPr>
+          <w:rStyle w:val="VerbatimChar"/>
+        </w:rPr>
+        <w:t xml:space="preserve">##          Mean   :0.735   110    :  8          1.5    :21   3: 29          </w:t>
+      </w:r>
+      <w:r>
+        <w:br w:type="textWrapping"/>
+      </w:r>
+      <w:r>
+        <w:rPr>
+          <w:rStyle w:val="VerbatimChar"/>
+        </w:rPr>
+        <w:t xml:space="preserve">##          3rd Qu.:1.000   112    :  6          1      :18                  </w:t>
+      </w:r>
+      <w:r>
+        <w:br w:type="textWrapping"/>
+      </w:r>
+      <w:r>
+        <w:rPr>
+          <w:rStyle w:val="VerbatimChar"/>
+        </w:rPr>
+        <w:t xml:space="preserve">##          Max.   :2.000   130    :  6          3      :13                  </w:t>
+      </w:r>
+      <w:r>
+        <w:br w:type="textWrapping"/>
+      </w:r>
+      <w:r>
+        <w:rPr>
+          <w:rStyle w:val="VerbatimChar"/>
+        </w:rPr>
+        <w:t xml:space="preserve">##                          (Other):103          (Other):27                  </w:t>
+      </w:r>
+      <w:r>
+        <w:br w:type="textWrapping"/>
+      </w:r>
+      <w:r>
+        <w:rPr>
+          <w:rStyle w:val="VerbatimChar"/>
+        </w:rPr>
+        <w:t xml:space="preserve">##  thal         out          datasrc         </w:t>
+      </w:r>
+      <w:r>
+        <w:br w:type="textWrapping"/>
+      </w:r>
+      <w:r>
+        <w:rPr>
+          <w:rStyle w:val="VerbatimChar"/>
+        </w:rPr>
+        <w:t xml:space="preserve">##  ?:166   Min.   :0.000   Length:200        </w:t>
+      </w:r>
+      <w:r>
+        <w:br w:type="textWrapping"/>
+      </w:r>
+      <w:r>
+        <w:rPr>
+          <w:rStyle w:val="VerbatimChar"/>
+        </w:rPr>
+        <w:t xml:space="preserve">##  3:  4   1st Qu.:0.000   Class :character  </w:t>
+      </w:r>
+      <w:r>
+        <w:br w:type="textWrapping"/>
+      </w:r>
+      <w:r>
+        <w:rPr>
+          <w:rStyle w:val="VerbatimChar"/>
+        </w:rPr>
+        <w:t xml:space="preserve">##  6:  8   Median :1.000   Mode  :character  </w:t>
+      </w:r>
+      <w:r>
+        <w:br w:type="textWrapping"/>
+      </w:r>
+      <w:r>
+        <w:rPr>
+          <w:rStyle w:val="VerbatimChar"/>
+        </w:rPr>
+        <w:t xml:space="preserve">##  7: 22   Mean   :0.745                     </w:t>
+      </w:r>
+      <w:r>
+        <w:br w:type="textWrapping"/>
+      </w:r>
+      <w:r>
+        <w:rPr>
+          <w:rStyle w:val="VerbatimChar"/>
+        </w:rPr>
+        <w:t xml:space="preserve">##          3rd Qu.:1.000                     </w:t>
+      </w:r>
+      <w:r>
+        <w:br w:type="textWrapping"/>
+      </w:r>
+      <w:r>
+        <w:rPr>
+          <w:rStyle w:val="VerbatimChar"/>
+        </w:rPr>
+        <w:t xml:space="preserve">##          Max.   :1.000                     </w:t>
+      </w:r>
+      <w:r>
+        <w:br w:type="textWrapping"/>
+      </w:r>
+      <w:r>
+        <w:rPr>
+          <w:rStyle w:val="VerbatimChar"/>
+        </w:rPr>
+        <w:t xml:space="preserve">## </w:t>
+      </w:r>
+    </w:p>
+    <w:p>
+      <w:pPr>
+        <w:pStyle w:val="FirstParagraph"/>
+      </w:pPr>
+      <w:r>
+        <w:t xml:space="preserve">data1 %&gt;% group_by(out) %&gt;% summarise(n())</w:t>
+      </w:r>
+    </w:p>
+    <w:p>
+      <w:pPr>
+        <w:pStyle w:val="Heading1"/>
+      </w:pPr>
+      <w:bookmarkStart w:id="37" w:name="stacking-the-dataframes-together-now"/>
+      <w:r>
+        <w:t xml:space="preserve">stacking the dataframes together now</w:t>
+      </w:r>
+      <w:bookmarkEnd w:id="37"/>
+    </w:p>
+    <w:p>
+      <w:pPr>
+        <w:pStyle w:val="FirstParagraph"/>
+      </w:pPr>
+      <w:r>
+        <w:t xml:space="preserve">combined.data &lt;- rbind(data1,data2,data3,data4)</w:t>
+      </w:r>
+    </w:p>
+    <w:p>
+      <w:pPr>
+        <w:pStyle w:val="BodyText"/>
+      </w:pPr>
+      <w:r>
+        <w:t xml:space="preserve">combined.data %&gt;% group_by(datasrc,out) %&gt;% summarise(n())</w:t>
+      </w:r>
+    </w:p>
+    <w:p>
+      <w:pPr>
+        <w:pStyle w:val="BodyText"/>
+      </w:pPr>
+      <w:r>
+        <w:t xml:space="preserve">head(combined.data)</w:t>
+      </w:r>
+      <w:r>
+        <w:t xml:space="preserve"> </w:t>
+      </w:r>
+      <w:r>
+        <w:t xml:space="preserve">```</w:t>
+      </w:r>
+      <w:r>
+        <w:t xml:space="preserve"> </w:t>
+      </w:r>
+      <w:r>
+        <w:t xml:space="preserve">## What does the final data set look like</w:t>
+      </w:r>
+      <w:r>
+        <w:t xml:space="preserve"> </w:t>
+      </w:r>
+      <w:r>
+        <w:t xml:space="preserve">With a clean dataset, show what the final data set looks like. However, do not print off a data frame with 200+ rows; show me the data in the most condensed form possible.</w:t>
+      </w:r>
+      <w:r>
+        <w:t xml:space="preserve"> </w:t>
+      </w:r>
+      <w:r>
+        <w:t xml:space="preserve">What do you not know how to do right now that you need to learn to import and cleanup your dataset?</w:t>
+      </w:r>
+      <w:r>
+        <w:t xml:space="preserve"> </w:t>
+      </w:r>
+      <w:r>
+        <w:t xml:space="preserve">Discuss how you plan to uncover new information in the data that is not self-ent to answer?</w:t>
+      </w:r>
+      <w:r>
+        <w:t xml:space="preserve"> </w:t>
+      </w:r>
+      <w:r>
+        <w:t xml:space="preserve">Do you plan to slice and dice the data in different ways, create new variables, or join separate data frames to create new summary information? Explain.</w:t>
+      </w:r>
+      <w:r>
+        <w:t xml:space="preserve"> </w:t>
+      </w:r>
+      <w:r>
+        <w:t xml:space="preserve">How could you summarize your data to answer key questions?vident.</w:t>
+      </w:r>
+      <w:r>
+        <w:t xml:space="preserve"> </w:t>
+      </w:r>
+      <w:r>
+        <w:t xml:space="preserve">What are different ways you could look at this data to answer the questions you wa</w:t>
+      </w:r>
+      <w:r>
+        <w:t xml:space="preserve"> </w:t>
+      </w:r>
+      <w:r>
+        <w:t xml:space="preserve">What types of plots and tables will help you to illustrate the findings to your questions? Ensure that all graph plots have axis titles, legend if necessary, scales are appropriate, appropriate geoms used, etc.).</w:t>
+      </w:r>
+    </w:p>
+    <w:p>
+      <w:pPr>
+        <w:pStyle w:val="Heading2"/>
+      </w:pPr>
+      <w:bookmarkStart w:id="38" w:name="questions-for-future-step"/>
+      <w:r>
+        <w:t xml:space="preserve">Questions for future step</w:t>
+      </w:r>
+      <w:bookmarkEnd w:id="38"/>
+    </w:p>
+    <w:p>
+      <w:pPr>
+        <w:pStyle w:val="SourceCode"/>
+      </w:pPr>
+      <w:r>
+        <w:rPr>
+          <w:rStyle w:val="VerbatimChar"/>
+        </w:rPr>
+        <w:t xml:space="preserve">What do you not know how to do right now that you need to learn to answer your questions?</w:t>
+      </w:r>
+      <w:r>
+        <w:br w:type="textWrapping"/>
+      </w:r>
+      <w:r>
+        <w:rPr>
+          <w:rStyle w:val="VerbatimChar"/>
+        </w:rPr>
+        <w:t xml:space="preserve">Do you plan on incorporating any machine learning techniques to answer your research questions? Explain.</w:t>
+      </w:r>
     </w:p>
     <w:sectPr/>
   </w:body>
@@ -328,11 +3450,153 @@
       </w:pPr>
     </w:lvl>
   </w:abstractNum>
+  <w:abstractNum w:abstractNumId="99421">
+    <w:nsid w:val="ea454b4c"/>
+    <w:multiLevelType w:val="multilevel"/>
+    <w:lvl w:ilvl="0">
+      <w:start w:val="1"/>
+      <w:numFmt w:val="decimal"/>
+      <w:lvlText w:val="%1)"/>
+      <w:lvlJc w:val="left"/>
+      <w:pPr>
+        <w:tabs>
+          <w:tab w:val="num" w:pos="0"/>
+        </w:tabs>
+        <w:ind w:left="480" w:hanging="480"/>
+      </w:pPr>
+    </w:lvl>
+    <w:lvl w:ilvl="1">
+      <w:start w:val="1"/>
+      <w:numFmt w:val="decimal"/>
+      <w:lvlText w:val="%2)"/>
+      <w:lvlJc w:val="left"/>
+      <w:pPr>
+        <w:tabs>
+          <w:tab w:val="num" w:pos="720"/>
+        </w:tabs>
+        <w:ind w:left="1200" w:hanging="480"/>
+      </w:pPr>
+    </w:lvl>
+    <w:lvl w:ilvl="2">
+      <w:start w:val="1"/>
+      <w:numFmt w:val="decimal"/>
+      <w:lvlText w:val="%3)"/>
+      <w:lvlJc w:val="left"/>
+      <w:pPr>
+        <w:tabs>
+          <w:tab w:val="num" w:pos="1440"/>
+        </w:tabs>
+        <w:ind w:left="1920" w:hanging="480"/>
+      </w:pPr>
+    </w:lvl>
+    <w:lvl w:ilvl="3">
+      <w:start w:val="1"/>
+      <w:numFmt w:val="decimal"/>
+      <w:lvlText w:val="%4)"/>
+      <w:lvlJc w:val="left"/>
+      <w:pPr>
+        <w:tabs>
+          <w:tab w:val="num" w:pos="2160"/>
+        </w:tabs>
+        <w:ind w:left="2640" w:hanging="480"/>
+      </w:pPr>
+    </w:lvl>
+    <w:lvl w:ilvl="4">
+      <w:start w:val="1"/>
+      <w:numFmt w:val="decimal"/>
+      <w:lvlText w:val="%5)"/>
+      <w:lvlJc w:val="left"/>
+      <w:pPr>
+        <w:tabs>
+          <w:tab w:val="num" w:pos="2880"/>
+        </w:tabs>
+        <w:ind w:left="3360" w:hanging="480"/>
+      </w:pPr>
+    </w:lvl>
+    <w:lvl w:ilvl="5">
+      <w:start w:val="1"/>
+      <w:numFmt w:val="decimal"/>
+      <w:lvlText w:val="%6)"/>
+      <w:lvlJc w:val="left"/>
+      <w:pPr>
+        <w:tabs>
+          <w:tab w:val="num" w:pos="3600"/>
+        </w:tabs>
+        <w:ind w:left="4080" w:hanging="480"/>
+      </w:pPr>
+    </w:lvl>
+    <w:lvl w:ilvl="6">
+      <w:start w:val="1"/>
+      <w:numFmt w:val="decimal"/>
+      <w:lvlText w:val="%7)"/>
+      <w:lvlJc w:val="left"/>
+      <w:pPr>
+        <w:tabs>
+          <w:tab w:val="num" w:pos="4320"/>
+        </w:tabs>
+        <w:ind w:left="4800" w:hanging="480"/>
+      </w:pPr>
+    </w:lvl>
+    <w:lvl w:ilvl="7">
+      <w:start w:val="1"/>
+      <w:numFmt w:val="decimal"/>
+      <w:lvlText w:val="%8)"/>
+      <w:lvlJc w:val="left"/>
+      <w:pPr>
+        <w:tabs>
+          <w:tab w:val="num" w:pos="5040"/>
+        </w:tabs>
+        <w:ind w:left="5520" w:hanging="480"/>
+      </w:pPr>
+    </w:lvl>
+    <w:lvl w:ilvl="8">
+      <w:start w:val="1"/>
+      <w:numFmt w:val="decimal"/>
+      <w:lvlText w:val="%9)"/>
+      <w:lvlJc w:val="left"/>
+      <w:pPr>
+        <w:tabs>
+          <w:tab w:val="num" w:pos="5760"/>
+        </w:tabs>
+        <w:ind w:left="6240" w:hanging="480"/>
+      </w:pPr>
+    </w:lvl>
+  </w:abstractNum>
   <w:num w:numId="1000">
     <w:abstractNumId w:val="990"/>
   </w:num>
   <w:num w:numId="1000">
     <w:abstractNumId w:val="990"/>
+  </w:num>
+  <w:num w:numId="1001">
+    <w:abstractNumId w:val="99421"/>
+    <w:lvlOverride w:ilvl="0">
+      <w:startOverride w:val="1"/>
+    </w:lvlOverride>
+    <w:lvlOverride w:ilvl="1">
+      <w:startOverride w:val="1"/>
+    </w:lvlOverride>
+    <w:lvlOverride w:ilvl="2">
+      <w:startOverride w:val="1"/>
+    </w:lvlOverride>
+    <w:lvlOverride w:ilvl="3">
+      <w:startOverride w:val="1"/>
+    </w:lvlOverride>
+    <w:lvlOverride w:ilvl="4">
+      <w:startOverride w:val="1"/>
+    </w:lvlOverride>
+    <w:lvlOverride w:ilvl="5">
+      <w:startOverride w:val="1"/>
+    </w:lvlOverride>
+    <w:lvlOverride w:ilvl="6">
+      <w:startOverride w:val="1"/>
+    </w:lvlOverride>
+    <w:lvlOverride w:ilvl="7">
+      <w:startOverride w:val="1"/>
+    </w:lvlOverride>
+    <w:lvlOverride w:ilvl="8">
+      <w:startOverride w:val="1"/>
+    </w:lvlOverride>
   </w:num>
 </w:numbering>
 </file>

</xml_diff>